<commit_message>
Updated UserManual: Added notes.
</commit_message>
<xml_diff>
--- a/Documents/UserManual/UserManualLIFESV2.docx
+++ b/Documents/UserManual/UserManualLIFESV2.docx
@@ -1,6 +1,6 @@
 
 <file path=word/document.xml><?xml version="1.0" encoding="utf-8"?>
-<w:document xmlns:wpc="http://schemas.microsoft.com/office/word/2010/wordprocessingCanvas" xmlns:mo="http://schemas.microsoft.com/office/mac/office/2008/main" xmlns:mc="http://schemas.openxmlformats.org/markup-compatibility/2006" xmlns:mv="urn:schemas-microsoft-com:mac:vml" xmlns:o="urn:schemas-microsoft-com:office:office" xmlns:r="http://schemas.openxmlformats.org/officeDocument/2006/relationships" xmlns:m="http://schemas.openxmlformats.org/officeDocument/2006/math" xmlns:v="urn:schemas-microsoft-com:vml" xmlns:wp14="http://schemas.microsoft.com/office/word/2010/wordprocessingDrawing" xmlns:wp="http://schemas.openxmlformats.org/drawingml/2006/wordprocessingDrawing" xmlns:w10="urn:schemas-microsoft-com:office:word" xmlns:w="http://schemas.openxmlformats.org/wordprocessingml/2006/main" xmlns:w14="http://schemas.microsoft.com/office/word/2010/wordml" xmlns:wpg="http://schemas.microsoft.com/office/word/2010/wordprocessingGroup" xmlns:wpi="http://schemas.microsoft.com/office/word/2010/wordprocessingInk" xmlns:wne="http://schemas.microsoft.com/office/word/2006/wordml" xmlns:wps="http://schemas.microsoft.com/office/word/2010/wordprocessingShape" mc:Ignorable="w14 wp14">
+<w:document xmlns:wpc="http://schemas.microsoft.com/office/word/2010/wordprocessingCanvas" xmlns:mc="http://schemas.openxmlformats.org/markup-compatibility/2006" xmlns:o="urn:schemas-microsoft-com:office:office" xmlns:r="http://schemas.openxmlformats.org/officeDocument/2006/relationships" xmlns:m="http://schemas.openxmlformats.org/officeDocument/2006/math" xmlns:v="urn:schemas-microsoft-com:vml" xmlns:wp14="http://schemas.microsoft.com/office/word/2010/wordprocessingDrawing" xmlns:wp="http://schemas.openxmlformats.org/drawingml/2006/wordprocessingDrawing" xmlns:w10="urn:schemas-microsoft-com:office:word" xmlns:w="http://schemas.openxmlformats.org/wordprocessingml/2006/main" xmlns:w14="http://schemas.microsoft.com/office/word/2010/wordml" xmlns:wpg="http://schemas.microsoft.com/office/word/2010/wordprocessingGroup" xmlns:wpi="http://schemas.microsoft.com/office/word/2010/wordprocessingInk" xmlns:wne="http://schemas.microsoft.com/office/word/2006/wordml" xmlns:wps="http://schemas.microsoft.com/office/word/2010/wordprocessingShape" mc:Ignorable="w14 wp14">
   <w:body>
     <w:p>
       <w:pPr>
@@ -54,6 +54,7 @@
         <w:dataBinding w:prefixMappings="xmlns:ns0='http://schemas.openxmlformats.org/package/2006/metadata/core-properties' xmlns:ns1='http://purl.org/dc/elements/1.1/'" w:xpath="/ns0:coreProperties[1]/ns1:title[1]" w:storeItemID="{6C3C8BC8-F283-45AE-878A-BAB7291924A1}"/>
         <w:text/>
       </w:sdtPr>
+      <w:sdtEndPr/>
       <w:sdtContent>
         <w:p>
           <w:pPr>
@@ -137,6 +138,7 @@
                   <w:dataBinding w:prefixMappings="xmlns:ns0='http://schemas.openxmlformats.org/package/2006/metadata/core-properties' xmlns:ns1='http://purl.org/dc/elements/1.1/'" w:xpath="/ns0:coreProperties[1]/ns1:subject[1]" w:storeItemID="{6C3C8BC8-F283-45AE-878A-BAB7291924A1}"/>
                   <w:text/>
                 </w:sdtPr>
+                <w:sdtEndPr/>
                 <w:sdtContent>
                   <w:p>
                     <w:pPr>
@@ -170,7 +172,6 @@
                     <w:szCs w:val="44"/>
                   </w:rPr>
                 </w:pPr>
-                <w:proofErr w:type="gramStart"/>
                 <w:r>
                   <w:rPr>
                     <w:rFonts w:ascii="Times New Roman" w:eastAsiaTheme="majorEastAsia" w:hAnsi="Times New Roman" w:cs="Times New Roman"/>
@@ -189,7 +190,6 @@
                   </w:rPr>
                   <w:t>cludes</w:t>
                 </w:r>
-                <w:proofErr w:type="gramEnd"/>
               </w:p>
               <w:p>
                 <w:pPr>
@@ -1492,6 +1492,7 @@
             <w:rPr>
               <w:rFonts w:ascii="Times New Roman" w:hAnsi="Times New Roman" w:cs="Times New Roman"/>
             </w:rPr>
+            <w:lastRenderedPageBreak/>
             <w:t>Introduction</w:t>
           </w:r>
           <w:bookmarkEnd w:id="0"/>
@@ -1678,7 +1679,7 @@
                           <a:noFill/>
                         </a:ln>
                         <a:extLst>
-                          <a:ext uri="{53640926-AAD7-44d8-BBD7-CCE9431645EC}">
+                          <a:ext uri="{53640926-AAD7-44D8-BBD7-CCE9431645EC}">
                             <a14:shadowObscured xmlns:a14="http://schemas.microsoft.com/office/drawing/2010/main"/>
                           </a:ext>
                         </a:extLst>
@@ -1704,6 +1705,19 @@
         </w:p>
         <w:p/>
         <w:p>
+          <w:r>
+            <w:t xml:space="preserve">In the tool bar, there are administrative functions that can </w:t>
+          </w:r>
+          <w:proofErr w:type="gramStart"/>
+          <w:r>
+            <w:t>used</w:t>
+          </w:r>
+          <w:proofErr w:type="gramEnd"/>
+          <w:r>
+            <w:t xml:space="preserve"> by clicking on the “Admin” menu option.</w:t>
+          </w:r>
+        </w:p>
+        <w:p>
           <w:pPr>
             <w:pStyle w:val="Heading2"/>
             <w:rPr>
@@ -1732,11 +1746,21 @@
           </w:pPr>
           <w:bookmarkStart w:id="3" w:name="_Toc290543510"/>
           <w:r>
-            <w:t>Adding Users</w:t>
+            <w:t>Creating</w:t>
+          </w:r>
+          <w:r>
+            <w:t xml:space="preserve"> Users</w:t>
           </w:r>
           <w:bookmarkEnd w:id="3"/>
         </w:p>
-        <w:p/>
+        <w:p>
+          <w:r>
+            <w:t>Clicking “Create User”</w:t>
+          </w:r>
+          <w:r>
+            <w:t xml:space="preserve">, a new </w:t>
+          </w:r>
+        </w:p>
         <w:p>
           <w:pPr>
             <w:pStyle w:val="Heading3"/>
@@ -1747,7 +1771,11 @@
           </w:r>
           <w:bookmarkEnd w:id="4"/>
         </w:p>
-        <w:p/>
+        <w:p>
+          <w:r>
+            <w:t>Clicking Delete User will open the “Delete User” screen.</w:t>
+          </w:r>
+        </w:p>
         <w:p>
           <w:pPr>
             <w:pStyle w:val="Heading3"/>
@@ -1757,6 +1785,22 @@
             <w:t>Unlocking Users</w:t>
           </w:r>
           <w:bookmarkEnd w:id="5"/>
+        </w:p>
+        <w:p>
+          <w:proofErr w:type="spellStart"/>
+          <w:r>
+            <w:rPr>
+              <w:highlight w:val="yellow"/>
+            </w:rPr>
+            <w:t>Dunno</w:t>
+          </w:r>
+          <w:proofErr w:type="spellEnd"/>
+          <w:r>
+            <w:rPr>
+              <w:highlight w:val="yellow"/>
+            </w:rPr>
+            <w:t xml:space="preserve"> about this yet</w:t>
+          </w:r>
         </w:p>
         <w:p/>
         <w:p>
@@ -1768,6 +1812,11 @@
             <w:t>Resetting Passwords</w:t>
           </w:r>
           <w:bookmarkEnd w:id="6"/>
+        </w:p>
+        <w:p>
+          <w:r>
+            <w:t>Check lucid charts</w:t>
+          </w:r>
         </w:p>
         <w:p/>
         <w:p>
@@ -1782,6 +1831,7 @@
             <w:rPr>
               <w:i/>
             </w:rPr>
+            <w:lastRenderedPageBreak/>
             <w:t>General User</w:t>
           </w:r>
           <w:r>
@@ -1804,17 +1854,6 @@
       </w:sdtContent>
     </w:sdt>
     <w:bookmarkEnd w:id="8" w:displacedByCustomXml="prev"/>
-    <w:p>
-      <w:pPr>
-        <w:rPr>
-          <w:rFonts w:ascii="Times New Roman" w:hAnsi="Times New Roman" w:cs="Times New Roman"/>
-          <w:b/>
-          <w:sz w:val="24"/>
-          <w:szCs w:val="24"/>
-          <w:u w:val="single"/>
-        </w:rPr>
-      </w:pPr>
-    </w:p>
     <w:p>
       <w:pPr>
         <w:rPr>
@@ -1837,10 +1876,32 @@
           <w:sz w:val="24"/>
           <w:szCs w:val="24"/>
         </w:rPr>
-        <w:t>We’re ready to log in! This is the first page you should see when you open up the application. Use your UNA email address to login, and the password the general administrator should have given to you.</w:t>
+        <w:t>We’re ready to log in! This is the first page you should see when you open up the application. Use your UNA email address to login, and the password</w:t>
       </w:r>
-      <w:bookmarkStart w:id="9" w:name="_GoBack"/>
-      <w:bookmarkEnd w:id="9"/>
+      <w:r>
+        <w:rPr>
+          <w:rFonts w:ascii="Times New Roman" w:hAnsi="Times New Roman" w:cs="Times New Roman"/>
+          <w:sz w:val="24"/>
+          <w:szCs w:val="24"/>
+        </w:rPr>
+        <w:t xml:space="preserve"> you’ve discussed with the</w:t>
+      </w:r>
+      <w:r>
+        <w:rPr>
+          <w:rFonts w:ascii="Times New Roman" w:hAnsi="Times New Roman" w:cs="Times New Roman"/>
+          <w:sz w:val="24"/>
+          <w:szCs w:val="24"/>
+        </w:rPr>
+        <w:t xml:space="preserve"> administrator </w:t>
+      </w:r>
+      <w:r>
+        <w:rPr>
+          <w:rFonts w:ascii="Times New Roman" w:hAnsi="Times New Roman" w:cs="Times New Roman"/>
+          <w:sz w:val="24"/>
+          <w:szCs w:val="24"/>
+        </w:rPr>
+        <w:t>that helped set up your account.</w:t>
+      </w:r>
     </w:p>
     <w:p>
       <w:pPr>
@@ -1860,6 +1921,7 @@
           <w:sz w:val="24"/>
           <w:szCs w:val="24"/>
         </w:rPr>
+        <w:lastRenderedPageBreak/>
         <w:drawing>
           <wp:inline distT="0" distB="0" distL="0" distR="0" wp14:anchorId="555FAB13" wp14:editId="73D10093">
             <wp:extent cx="2971800" cy="2024539"/>
@@ -1901,7 +1963,7 @@
                       <a:noFill/>
                     </a:ln>
                     <a:extLst>
-                      <a:ext uri="{53640926-AAD7-44d8-BBD7-CCE9431645EC}">
+                      <a:ext uri="{53640926-AAD7-44D8-BBD7-CCE9431645EC}">
                         <a14:shadowObscured xmlns:a14="http://schemas.microsoft.com/office/drawing/2010/main"/>
                       </a:ext>
                     </a:extLst>
@@ -1966,6 +2028,8 @@
           <w:szCs w:val="24"/>
         </w:rPr>
       </w:pPr>
+      <w:bookmarkStart w:id="9" w:name="_GoBack"/>
+      <w:bookmarkEnd w:id="9"/>
       <w:r>
         <w:rPr>
           <w:rFonts w:ascii="Times New Roman" w:hAnsi="Times New Roman" w:cs="Times New Roman"/>
@@ -1986,6 +2050,29 @@
           <w:rFonts w:ascii="Times New Roman" w:hAnsi="Times New Roman" w:cs="Times New Roman"/>
           <w:sz w:val="24"/>
           <w:szCs w:val="24"/>
+        </w:rPr>
+      </w:pPr>
+      <w:r>
+        <w:rPr>
+          <w:rFonts w:ascii="Times New Roman" w:hAnsi="Times New Roman" w:cs="Times New Roman"/>
+          <w:sz w:val="24"/>
+          <w:szCs w:val="24"/>
+        </w:rPr>
+        <w:t>A space at the front or end of either your email address or password</w:t>
+      </w:r>
+    </w:p>
+    <w:p>
+      <w:pPr>
+        <w:pStyle w:val="ListParagraph"/>
+        <w:numPr>
+          <w:ilvl w:val="0"/>
+          <w:numId w:val="1"/>
+        </w:numPr>
+        <w:rPr>
+          <w:rFonts w:ascii="Times New Roman" w:hAnsi="Times New Roman" w:cs="Times New Roman"/>
+          <w:sz w:val="24"/>
+          <w:szCs w:val="24"/>
+          <w:highlight w:val="yellow"/>
         </w:rPr>
         <w:sectPr>
           <w:type w:val="continuous"/>
@@ -2002,8 +2089,9 @@
           <w:rFonts w:ascii="Times New Roman" w:hAnsi="Times New Roman" w:cs="Times New Roman"/>
           <w:sz w:val="24"/>
           <w:szCs w:val="24"/>
-        </w:rPr>
-        <w:t>A space at the front or end of either your email address or password</w:t>
+          <w:highlight w:val="yellow"/>
+        </w:rPr>
+        <w:t>Check spec doc</w:t>
       </w:r>
     </w:p>
     <w:p>
@@ -2045,6 +2133,7 @@
           <w:sz w:val="24"/>
           <w:szCs w:val="24"/>
         </w:rPr>
+        <w:lastRenderedPageBreak/>
         <w:drawing>
           <wp:inline distT="0" distB="0" distL="0" distR="0" wp14:anchorId="4CF78325" wp14:editId="4E6F02E9">
             <wp:extent cx="5930265" cy="3227070"/>
@@ -2163,7 +2252,6 @@
         <w:rPr>
           <w:i/>
         </w:rPr>
-        <w:lastRenderedPageBreak/>
         <w:t>Actually Running the Scheduler</w:t>
       </w:r>
       <w:bookmarkEnd w:id="14"/>
@@ -2248,7 +2336,7 @@
 </file>
 
 <file path=word/numbering.xml><?xml version="1.0" encoding="utf-8"?>
-<w:numbering xmlns:wpc="http://schemas.microsoft.com/office/word/2010/wordprocessingCanvas" xmlns:mo="http://schemas.microsoft.com/office/mac/office/2008/main" xmlns:mc="http://schemas.openxmlformats.org/markup-compatibility/2006" xmlns:mv="urn:schemas-microsoft-com:mac:vml" xmlns:o="urn:schemas-microsoft-com:office:office" xmlns:r="http://schemas.openxmlformats.org/officeDocument/2006/relationships" xmlns:m="http://schemas.openxmlformats.org/officeDocument/2006/math" xmlns:v="urn:schemas-microsoft-com:vml" xmlns:wp14="http://schemas.microsoft.com/office/word/2010/wordprocessingDrawing" xmlns:wp="http://schemas.openxmlformats.org/drawingml/2006/wordprocessingDrawing" xmlns:w10="urn:schemas-microsoft-com:office:word" xmlns:w="http://schemas.openxmlformats.org/wordprocessingml/2006/main" xmlns:w14="http://schemas.microsoft.com/office/word/2010/wordml" xmlns:wpg="http://schemas.microsoft.com/office/word/2010/wordprocessingGroup" xmlns:wpi="http://schemas.microsoft.com/office/word/2010/wordprocessingInk" xmlns:wne="http://schemas.microsoft.com/office/word/2006/wordml" xmlns:wps="http://schemas.microsoft.com/office/word/2010/wordprocessingShape" mc:Ignorable="w14 wp14">
+<w:numbering xmlns:wpc="http://schemas.microsoft.com/office/word/2010/wordprocessingCanvas" xmlns:mc="http://schemas.openxmlformats.org/markup-compatibility/2006" xmlns:o="urn:schemas-microsoft-com:office:office" xmlns:r="http://schemas.openxmlformats.org/officeDocument/2006/relationships" xmlns:m="http://schemas.openxmlformats.org/officeDocument/2006/math" xmlns:v="urn:schemas-microsoft-com:vml" xmlns:wp14="http://schemas.microsoft.com/office/word/2010/wordprocessingDrawing" xmlns:wp="http://schemas.openxmlformats.org/drawingml/2006/wordprocessingDrawing" xmlns:w10="urn:schemas-microsoft-com:office:word" xmlns:w="http://schemas.openxmlformats.org/wordprocessingml/2006/main" xmlns:w14="http://schemas.microsoft.com/office/word/2010/wordml" xmlns:wpg="http://schemas.microsoft.com/office/word/2010/wordprocessingGroup" xmlns:wpi="http://schemas.microsoft.com/office/word/2010/wordprocessingInk" xmlns:wne="http://schemas.microsoft.com/office/word/2006/wordml" xmlns:wps="http://schemas.microsoft.com/office/word/2010/wordprocessingShape" mc:Ignorable="w14 wp14">
   <w:abstractNum w:abstractNumId="0">
     <w:nsid w:val="76462C12"/>
     <w:multiLevelType w:val="hybridMultilevel"/>
@@ -2385,7 +2473,7 @@
       </w:pPr>
     </w:pPrDefault>
   </w:docDefaults>
-  <w:latentStyles w:defLockedState="0" w:defUIPriority="99" w:defSemiHidden="1" w:defUnhideWhenUsed="1" w:defQFormat="0" w:count="276">
+  <w:latentStyles w:defLockedState="0" w:defUIPriority="99" w:defSemiHidden="1" w:defUnhideWhenUsed="1" w:defQFormat="0" w:count="267">
     <w:lsdException w:name="Normal" w:semiHidden="0" w:uiPriority="0" w:unhideWhenUsed="0" w:qFormat="1"/>
     <w:lsdException w:name="heading 1" w:semiHidden="0" w:uiPriority="9" w:unhideWhenUsed="0" w:qFormat="1"/>
     <w:lsdException w:name="heading 2" w:uiPriority="9" w:qFormat="1"/>
@@ -2921,7 +3009,7 @@
 </file>
 
 <file path=word/stylesWithEffects.xml><?xml version="1.0" encoding="utf-8"?>
-<w:styles xmlns:wpc="http://schemas.microsoft.com/office/word/2010/wordprocessingCanvas" xmlns:mo="http://schemas.microsoft.com/office/mac/office/2008/main" xmlns:mc="http://schemas.openxmlformats.org/markup-compatibility/2006" xmlns:mv="urn:schemas-microsoft-com:mac:vml" xmlns:o="urn:schemas-microsoft-com:office:office" xmlns:r="http://schemas.openxmlformats.org/officeDocument/2006/relationships" xmlns:m="http://schemas.openxmlformats.org/officeDocument/2006/math" xmlns:v="urn:schemas-microsoft-com:vml" xmlns:wp14="http://schemas.microsoft.com/office/word/2010/wordprocessingDrawing" xmlns:wp="http://schemas.openxmlformats.org/drawingml/2006/wordprocessingDrawing" xmlns:w10="urn:schemas-microsoft-com:office:word" xmlns:w="http://schemas.openxmlformats.org/wordprocessingml/2006/main" xmlns:w14="http://schemas.microsoft.com/office/word/2010/wordml" xmlns:wpg="http://schemas.microsoft.com/office/word/2010/wordprocessingGroup" xmlns:wpi="http://schemas.microsoft.com/office/word/2010/wordprocessingInk" xmlns:wne="http://schemas.microsoft.com/office/word/2006/wordml" xmlns:wps="http://schemas.microsoft.com/office/word/2010/wordprocessingShape" mc:Ignorable="w14 wp14">
+<w:styles xmlns:wpc="http://schemas.microsoft.com/office/word/2010/wordprocessingCanvas" xmlns:mc="http://schemas.openxmlformats.org/markup-compatibility/2006" xmlns:o="urn:schemas-microsoft-com:office:office" xmlns:r="http://schemas.openxmlformats.org/officeDocument/2006/relationships" xmlns:m="http://schemas.openxmlformats.org/officeDocument/2006/math" xmlns:v="urn:schemas-microsoft-com:vml" xmlns:wp14="http://schemas.microsoft.com/office/word/2010/wordprocessingDrawing" xmlns:wp="http://schemas.openxmlformats.org/drawingml/2006/wordprocessingDrawing" xmlns:w10="urn:schemas-microsoft-com:office:word" xmlns:w="http://schemas.openxmlformats.org/wordprocessingml/2006/main" xmlns:w14="http://schemas.microsoft.com/office/word/2010/wordml" xmlns:wpg="http://schemas.microsoft.com/office/word/2010/wordprocessingGroup" xmlns:wpi="http://schemas.microsoft.com/office/word/2010/wordprocessingInk" xmlns:wne="http://schemas.microsoft.com/office/word/2006/wordml" xmlns:wps="http://schemas.microsoft.com/office/word/2010/wordprocessingShape" mc:Ignorable="w14 wp14">
   <w:docDefaults>
     <w:rPrDefault>
       <w:rPr>
@@ -2937,7 +3025,7 @@
       </w:pPr>
     </w:pPrDefault>
   </w:docDefaults>
-  <w:latentStyles w:defLockedState="0" w:defUIPriority="99" w:defSemiHidden="1" w:defUnhideWhenUsed="1" w:defQFormat="0" w:count="276">
+  <w:latentStyles w:defLockedState="0" w:defUIPriority="99" w:defSemiHidden="1" w:defUnhideWhenUsed="1" w:defQFormat="0" w:count="267">
     <w:lsdException w:name="Normal" w:semiHidden="0" w:uiPriority="0" w:unhideWhenUsed="0" w:qFormat="1"/>
     <w:lsdException w:name="heading 1" w:semiHidden="0" w:uiPriority="9" w:unhideWhenUsed="0" w:qFormat="1"/>
     <w:lsdException w:name="heading 2" w:uiPriority="9" w:qFormat="1"/>
@@ -3781,7 +3869,7 @@
 </file>
 
 <file path=customXml/itemProps2.xml><?xml version="1.0" encoding="utf-8"?>
-<ds:datastoreItem xmlns:ds="http://schemas.openxmlformats.org/officeDocument/2006/customXml" ds:itemID="{1A6EFADA-7339-3244-B954-0EA898664950}">
+<ds:datastoreItem xmlns:ds="http://schemas.openxmlformats.org/officeDocument/2006/customXml" ds:itemID="{9F1D65D1-E7DC-4AA2-A5B7-EAADF8992D7E}">
   <ds:schemaRefs>
     <ds:schemaRef ds:uri="http://schemas.openxmlformats.org/officeDocument/2006/bibliography"/>
   </ds:schemaRefs>

</xml_diff>

<commit_message>
Updated Usermanual: Added flowchart for administrative users. Added meeting minutes. Blaze it.
</commit_message>
<xml_diff>
--- a/Documents/UserManual/UserManualLIFESV2.docx
+++ b/Documents/UserManual/UserManualLIFESV2.docx
@@ -296,7 +296,8 @@
                   <w:rFonts w:eastAsiaTheme="minorEastAsia"/>
                   <w:b w:val="0"/>
                   <w:noProof/>
-                  <w:lang w:eastAsia="ja-JP"/>
+                  <w:sz w:val="22"/>
+                  <w:szCs w:val="22"/>
                 </w:rPr>
               </w:pPr>
               <w:r>
@@ -319,54 +320,64 @@
                 </w:rPr>
                 <w:fldChar w:fldCharType="separate"/>
               </w:r>
-              <w:r>
-                <w:rPr>
-                  <w:rFonts w:ascii="Times New Roman" w:hAnsi="Times New Roman" w:cs="Times New Roman"/>
-                  <w:noProof/>
-                </w:rPr>
-                <w:t>Introduction</w:t>
-              </w:r>
-              <w:r>
-                <w:rPr>
-                  <w:noProof/>
-                </w:rPr>
-                <w:tab/>
-              </w:r>
-              <w:r>
-                <w:rPr>
-                  <w:noProof/>
-                </w:rPr>
-                <w:fldChar w:fldCharType="begin"/>
-              </w:r>
-              <w:r>
-                <w:rPr>
-                  <w:noProof/>
-                </w:rPr>
-                <w:instrText xml:space="preserve"> PAGEREF _Toc290543507 \h </w:instrText>
-              </w:r>
-              <w:r>
-                <w:rPr>
-                  <w:noProof/>
-                </w:rPr>
-              </w:r>
-              <w:r>
-                <w:rPr>
-                  <w:noProof/>
-                </w:rPr>
-                <w:fldChar w:fldCharType="separate"/>
-              </w:r>
-              <w:r>
-                <w:rPr>
-                  <w:noProof/>
-                </w:rPr>
-                <w:t>2</w:t>
-              </w:r>
-              <w:r>
-                <w:rPr>
-                  <w:noProof/>
-                </w:rPr>
-                <w:fldChar w:fldCharType="end"/>
-              </w:r>
+              <w:hyperlink w:anchor="_Toc417315655" w:history="1">
+                <w:r>
+                  <w:rPr>
+                    <w:rStyle w:val="Hyperlink"/>
+                    <w:rFonts w:ascii="Times New Roman" w:hAnsi="Times New Roman" w:cs="Times New Roman"/>
+                    <w:noProof/>
+                  </w:rPr>
+                  <w:t>Introduction</w:t>
+                </w:r>
+                <w:r>
+                  <w:rPr>
+                    <w:noProof/>
+                    <w:webHidden/>
+                  </w:rPr>
+                  <w:tab/>
+                </w:r>
+                <w:r>
+                  <w:rPr>
+                    <w:noProof/>
+                    <w:webHidden/>
+                  </w:rPr>
+                  <w:fldChar w:fldCharType="begin"/>
+                </w:r>
+                <w:r>
+                  <w:rPr>
+                    <w:noProof/>
+                    <w:webHidden/>
+                  </w:rPr>
+                  <w:instrText xml:space="preserve"> PAGEREF _Toc417315655 \h </w:instrText>
+                </w:r>
+                <w:r>
+                  <w:rPr>
+                    <w:noProof/>
+                    <w:webHidden/>
+                  </w:rPr>
+                </w:r>
+                <w:r>
+                  <w:rPr>
+                    <w:noProof/>
+                    <w:webHidden/>
+                  </w:rPr>
+                  <w:fldChar w:fldCharType="separate"/>
+                </w:r>
+                <w:r>
+                  <w:rPr>
+                    <w:noProof/>
+                    <w:webHidden/>
+                  </w:rPr>
+                  <w:t>2</w:t>
+                </w:r>
+                <w:r>
+                  <w:rPr>
+                    <w:noProof/>
+                    <w:webHidden/>
+                  </w:rPr>
+                  <w:fldChar w:fldCharType="end"/>
+                </w:r>
+              </w:hyperlink>
             </w:p>
             <w:p>
               <w:pPr>
@@ -378,56 +389,139 @@
                   <w:rFonts w:eastAsiaTheme="minorEastAsia"/>
                   <w:b w:val="0"/>
                   <w:noProof/>
-                  <w:lang w:eastAsia="ja-JP"/>
+                  <w:sz w:val="22"/>
+                  <w:szCs w:val="22"/>
                 </w:rPr>
               </w:pPr>
-              <w:r>
+              <w:hyperlink w:anchor="_Toc417315656" w:history="1">
+                <w:r>
+                  <w:rPr>
+                    <w:rStyle w:val="Hyperlink"/>
+                    <w:noProof/>
+                  </w:rPr>
+                  <w:t>Getting Started</w:t>
+                </w:r>
+                <w:r>
+                  <w:rPr>
+                    <w:noProof/>
+                    <w:webHidden/>
+                  </w:rPr>
+                  <w:tab/>
+                </w:r>
+                <w:r>
+                  <w:rPr>
+                    <w:noProof/>
+                    <w:webHidden/>
+                  </w:rPr>
+                  <w:fldChar w:fldCharType="begin"/>
+                </w:r>
+                <w:r>
+                  <w:rPr>
+                    <w:noProof/>
+                    <w:webHidden/>
+                  </w:rPr>
+                  <w:instrText xml:space="preserve"> PAGEREF _Toc417315656 \h </w:instrText>
+                </w:r>
+                <w:r>
+                  <w:rPr>
+                    <w:noProof/>
+                    <w:webHidden/>
+                  </w:rPr>
+                </w:r>
+                <w:r>
+                  <w:rPr>
+                    <w:noProof/>
+                    <w:webHidden/>
+                  </w:rPr>
+                  <w:fldChar w:fldCharType="separate"/>
+                </w:r>
+                <w:r>
+                  <w:rPr>
+                    <w:noProof/>
+                    <w:webHidden/>
+                  </w:rPr>
+                  <w:t>2</w:t>
+                </w:r>
+                <w:r>
+                  <w:rPr>
+                    <w:noProof/>
+                    <w:webHidden/>
+                  </w:rPr>
+                  <w:fldChar w:fldCharType="end"/>
+                </w:r>
+              </w:hyperlink>
+            </w:p>
+            <w:p>
+              <w:pPr>
+                <w:pStyle w:val="TOC1"/>
+                <w:tabs>
+                  <w:tab w:val="right" w:leader="dot" w:pos="9350"/>
+                </w:tabs>
                 <w:rPr>
+                  <w:rFonts w:eastAsiaTheme="minorEastAsia"/>
+                  <w:b w:val="0"/>
                   <w:noProof/>
+                  <w:sz w:val="22"/>
+                  <w:szCs w:val="22"/>
                 </w:rPr>
-                <w:t>Administrative</w:t>
-              </w:r>
-              <w:r>
-                <w:rPr>
-                  <w:noProof/>
-                </w:rPr>
-                <w:tab/>
-              </w:r>
-              <w:r>
-                <w:rPr>
-                  <w:noProof/>
-                </w:rPr>
-                <w:fldChar w:fldCharType="begin"/>
-              </w:r>
-              <w:r>
-                <w:rPr>
-                  <w:noProof/>
-                </w:rPr>
-                <w:instrText xml:space="preserve"> PAGEREF _Toc290543508 \h </w:instrText>
-              </w:r>
-              <w:r>
-                <w:rPr>
-                  <w:noProof/>
-                </w:rPr>
-              </w:r>
-              <w:r>
-                <w:rPr>
-                  <w:noProof/>
-                </w:rPr>
-                <w:fldChar w:fldCharType="separate"/>
-              </w:r>
-              <w:r>
-                <w:rPr>
-                  <w:noProof/>
-                </w:rPr>
-                <w:t>2</w:t>
-              </w:r>
-              <w:r>
-                <w:rPr>
-                  <w:noProof/>
-                </w:rPr>
-                <w:fldChar w:fldCharType="end"/>
-              </w:r>
+              </w:pPr>
+              <w:hyperlink w:anchor="_Toc417315657" w:history="1">
+                <w:r>
+                  <w:rPr>
+                    <w:rStyle w:val="Hyperlink"/>
+                    <w:noProof/>
+                  </w:rPr>
+                  <w:t>Administrative</w:t>
+                </w:r>
+                <w:r>
+                  <w:rPr>
+                    <w:noProof/>
+                    <w:webHidden/>
+                  </w:rPr>
+                  <w:tab/>
+                </w:r>
+                <w:r>
+                  <w:rPr>
+                    <w:noProof/>
+                    <w:webHidden/>
+                  </w:rPr>
+                  <w:fldChar w:fldCharType="begin"/>
+                </w:r>
+                <w:r>
+                  <w:rPr>
+                    <w:noProof/>
+                    <w:webHidden/>
+                  </w:rPr>
+                  <w:instrText xml:space="preserve"> PAGEREF _Toc417315657 \h </w:instrText>
+                </w:r>
+                <w:r>
+                  <w:rPr>
+                    <w:noProof/>
+                    <w:webHidden/>
+                  </w:rPr>
+                </w:r>
+                <w:r>
+                  <w:rPr>
+                    <w:noProof/>
+                    <w:webHidden/>
+                  </w:rPr>
+                  <w:fldChar w:fldCharType="separate"/>
+                </w:r>
+                <w:r>
+                  <w:rPr>
+                    <w:noProof/>
+                    <w:webHidden/>
+                  </w:rPr>
+                  <w:t>2</w:t>
+                </w:r>
+                <w:r>
+                  <w:rPr>
+                    <w:noProof/>
+                    <w:webHidden/>
+                  </w:rPr>
+                  <w:fldChar w:fldCharType="end"/>
+                </w:r>
+              </w:hyperlink>
             </w:p>
             <w:p>
               <w:pPr>
@@ -439,59 +533,66 @@
                   <w:rFonts w:eastAsiaTheme="minorEastAsia"/>
                   <w:b w:val="0"/>
                   <w:noProof/>
-                  <w:sz w:val="24"/>
-                  <w:szCs w:val="24"/>
-                  <w:lang w:eastAsia="ja-JP"/>
                 </w:rPr>
               </w:pPr>
-              <w:r>
-                <w:rPr>
-                  <w:i/>
-                  <w:noProof/>
-                </w:rPr>
-                <w:t>Administrators</w:t>
-              </w:r>
-              <w:r>
-                <w:rPr>
-                  <w:noProof/>
-                </w:rPr>
-                <w:tab/>
-              </w:r>
-              <w:r>
-                <w:rPr>
-                  <w:noProof/>
-                </w:rPr>
-                <w:fldChar w:fldCharType="begin"/>
-              </w:r>
-              <w:r>
-                <w:rPr>
-                  <w:noProof/>
-                </w:rPr>
-                <w:instrText xml:space="preserve"> PAGEREF _Toc290543509 \h </w:instrText>
-              </w:r>
-              <w:r>
-                <w:rPr>
-                  <w:noProof/>
-                </w:rPr>
-              </w:r>
-              <w:r>
-                <w:rPr>
-                  <w:noProof/>
-                </w:rPr>
-                <w:fldChar w:fldCharType="separate"/>
-              </w:r>
-              <w:r>
-                <w:rPr>
-                  <w:noProof/>
-                </w:rPr>
-                <w:t>2</w:t>
-              </w:r>
-              <w:r>
-                <w:rPr>
-                  <w:noProof/>
-                </w:rPr>
-                <w:fldChar w:fldCharType="end"/>
-              </w:r>
+              <w:hyperlink w:anchor="_Toc417315658" w:history="1">
+                <w:r>
+                  <w:rPr>
+                    <w:rStyle w:val="Hyperlink"/>
+                    <w:i/>
+                    <w:noProof/>
+                  </w:rPr>
+                  <w:t>Administrators</w:t>
+                </w:r>
+                <w:r>
+                  <w:rPr>
+                    <w:noProof/>
+                    <w:webHidden/>
+                  </w:rPr>
+                  <w:tab/>
+                </w:r>
+                <w:r>
+                  <w:rPr>
+                    <w:noProof/>
+                    <w:webHidden/>
+                  </w:rPr>
+                  <w:fldChar w:fldCharType="begin"/>
+                </w:r>
+                <w:r>
+                  <w:rPr>
+                    <w:noProof/>
+                    <w:webHidden/>
+                  </w:rPr>
+                  <w:instrText xml:space="preserve"> PAGEREF _Toc417315658 \h </w:instrText>
+                </w:r>
+                <w:r>
+                  <w:rPr>
+                    <w:noProof/>
+                    <w:webHidden/>
+                  </w:rPr>
+                </w:r>
+                <w:r>
+                  <w:rPr>
+                    <w:noProof/>
+                    <w:webHidden/>
+                  </w:rPr>
+                  <w:fldChar w:fldCharType="separate"/>
+                </w:r>
+                <w:r>
+                  <w:rPr>
+                    <w:noProof/>
+                    <w:webHidden/>
+                  </w:rPr>
+                  <w:t>2</w:t>
+                </w:r>
+                <w:r>
+                  <w:rPr>
+                    <w:noProof/>
+                    <w:webHidden/>
+                  </w:rPr>
+                  <w:fldChar w:fldCharType="end"/>
+                </w:r>
+              </w:hyperlink>
             </w:p>
             <w:p>
               <w:pPr>
@@ -502,58 +603,65 @@
                 <w:rPr>
                   <w:rFonts w:eastAsiaTheme="minorEastAsia"/>
                   <w:noProof/>
-                  <w:sz w:val="24"/>
-                  <w:szCs w:val="24"/>
-                  <w:lang w:eastAsia="ja-JP"/>
                 </w:rPr>
               </w:pPr>
-              <w:r>
-                <w:rPr>
-                  <w:noProof/>
-                </w:rPr>
-                <w:t>Adding Users</w:t>
-              </w:r>
-              <w:r>
-                <w:rPr>
-                  <w:noProof/>
-                </w:rPr>
-                <w:tab/>
-              </w:r>
-              <w:r>
-                <w:rPr>
-                  <w:noProof/>
-                </w:rPr>
-                <w:fldChar w:fldCharType="begin"/>
-              </w:r>
-              <w:r>
-                <w:rPr>
-                  <w:noProof/>
-                </w:rPr>
-                <w:instrText xml:space="preserve"> PAGEREF _Toc290543510 \h </w:instrText>
-              </w:r>
-              <w:r>
-                <w:rPr>
-                  <w:noProof/>
-                </w:rPr>
-              </w:r>
-              <w:r>
-                <w:rPr>
-                  <w:noProof/>
-                </w:rPr>
-                <w:fldChar w:fldCharType="separate"/>
-              </w:r>
-              <w:r>
-                <w:rPr>
-                  <w:noProof/>
-                </w:rPr>
-                <w:t>2</w:t>
-              </w:r>
-              <w:r>
-                <w:rPr>
-                  <w:noProof/>
-                </w:rPr>
-                <w:fldChar w:fldCharType="end"/>
-              </w:r>
+              <w:hyperlink w:anchor="_Toc417315659" w:history="1">
+                <w:r>
+                  <w:rPr>
+                    <w:rStyle w:val="Hyperlink"/>
+                    <w:noProof/>
+                  </w:rPr>
+                  <w:t>Creating Users</w:t>
+                </w:r>
+                <w:r>
+                  <w:rPr>
+                    <w:noProof/>
+                    <w:webHidden/>
+                  </w:rPr>
+                  <w:tab/>
+                </w:r>
+                <w:r>
+                  <w:rPr>
+                    <w:noProof/>
+                    <w:webHidden/>
+                  </w:rPr>
+                  <w:fldChar w:fldCharType="begin"/>
+                </w:r>
+                <w:r>
+                  <w:rPr>
+                    <w:noProof/>
+                    <w:webHidden/>
+                  </w:rPr>
+                  <w:instrText xml:space="preserve"> PAGEREF _Toc417315659 \h </w:instrText>
+                </w:r>
+                <w:r>
+                  <w:rPr>
+                    <w:noProof/>
+                    <w:webHidden/>
+                  </w:rPr>
+                </w:r>
+                <w:r>
+                  <w:rPr>
+                    <w:noProof/>
+                    <w:webHidden/>
+                  </w:rPr>
+                  <w:fldChar w:fldCharType="separate"/>
+                </w:r>
+                <w:r>
+                  <w:rPr>
+                    <w:noProof/>
+                    <w:webHidden/>
+                  </w:rPr>
+                  <w:t>2</w:t>
+                </w:r>
+                <w:r>
+                  <w:rPr>
+                    <w:noProof/>
+                    <w:webHidden/>
+                  </w:rPr>
+                  <w:fldChar w:fldCharType="end"/>
+                </w:r>
+              </w:hyperlink>
             </w:p>
             <w:p>
               <w:pPr>
@@ -564,58 +672,65 @@
                 <w:rPr>
                   <w:rFonts w:eastAsiaTheme="minorEastAsia"/>
                   <w:noProof/>
-                  <w:sz w:val="24"/>
-                  <w:szCs w:val="24"/>
-                  <w:lang w:eastAsia="ja-JP"/>
                 </w:rPr>
               </w:pPr>
-              <w:r>
-                <w:rPr>
-                  <w:noProof/>
-                </w:rPr>
-                <w:t>Deleting Users</w:t>
-              </w:r>
-              <w:r>
-                <w:rPr>
-                  <w:noProof/>
-                </w:rPr>
-                <w:tab/>
-              </w:r>
-              <w:r>
-                <w:rPr>
-                  <w:noProof/>
-                </w:rPr>
-                <w:fldChar w:fldCharType="begin"/>
-              </w:r>
-              <w:r>
-                <w:rPr>
-                  <w:noProof/>
-                </w:rPr>
-                <w:instrText xml:space="preserve"> PAGEREF _Toc290543511 \h </w:instrText>
-              </w:r>
-              <w:r>
-                <w:rPr>
-                  <w:noProof/>
-                </w:rPr>
-              </w:r>
-              <w:r>
-                <w:rPr>
-                  <w:noProof/>
-                </w:rPr>
-                <w:fldChar w:fldCharType="separate"/>
-              </w:r>
-              <w:r>
-                <w:rPr>
-                  <w:noProof/>
-                </w:rPr>
-                <w:t>2</w:t>
-              </w:r>
-              <w:r>
-                <w:rPr>
-                  <w:noProof/>
-                </w:rPr>
-                <w:fldChar w:fldCharType="end"/>
-              </w:r>
+              <w:hyperlink w:anchor="_Toc417315660" w:history="1">
+                <w:r>
+                  <w:rPr>
+                    <w:rStyle w:val="Hyperlink"/>
+                    <w:noProof/>
+                  </w:rPr>
+                  <w:t>Deleting Users</w:t>
+                </w:r>
+                <w:r>
+                  <w:rPr>
+                    <w:noProof/>
+                    <w:webHidden/>
+                  </w:rPr>
+                  <w:tab/>
+                </w:r>
+                <w:r>
+                  <w:rPr>
+                    <w:noProof/>
+                    <w:webHidden/>
+                  </w:rPr>
+                  <w:fldChar w:fldCharType="begin"/>
+                </w:r>
+                <w:r>
+                  <w:rPr>
+                    <w:noProof/>
+                    <w:webHidden/>
+                  </w:rPr>
+                  <w:instrText xml:space="preserve"> PAGEREF _Toc417315660 \h </w:instrText>
+                </w:r>
+                <w:r>
+                  <w:rPr>
+                    <w:noProof/>
+                    <w:webHidden/>
+                  </w:rPr>
+                </w:r>
+                <w:r>
+                  <w:rPr>
+                    <w:noProof/>
+                    <w:webHidden/>
+                  </w:rPr>
+                  <w:fldChar w:fldCharType="separate"/>
+                </w:r>
+                <w:r>
+                  <w:rPr>
+                    <w:noProof/>
+                    <w:webHidden/>
+                  </w:rPr>
+                  <w:t>2</w:t>
+                </w:r>
+                <w:r>
+                  <w:rPr>
+                    <w:noProof/>
+                    <w:webHidden/>
+                  </w:rPr>
+                  <w:fldChar w:fldCharType="end"/>
+                </w:r>
+              </w:hyperlink>
             </w:p>
             <w:p>
               <w:pPr>
@@ -626,58 +741,65 @@
                 <w:rPr>
                   <w:rFonts w:eastAsiaTheme="minorEastAsia"/>
                   <w:noProof/>
-                  <w:sz w:val="24"/>
-                  <w:szCs w:val="24"/>
-                  <w:lang w:eastAsia="ja-JP"/>
                 </w:rPr>
               </w:pPr>
-              <w:r>
-                <w:rPr>
-                  <w:noProof/>
-                </w:rPr>
-                <w:t>Unlocking Users</w:t>
-              </w:r>
-              <w:r>
-                <w:rPr>
-                  <w:noProof/>
-                </w:rPr>
-                <w:tab/>
-              </w:r>
-              <w:r>
-                <w:rPr>
-                  <w:noProof/>
-                </w:rPr>
-                <w:fldChar w:fldCharType="begin"/>
-              </w:r>
-              <w:r>
-                <w:rPr>
-                  <w:noProof/>
-                </w:rPr>
-                <w:instrText xml:space="preserve"> PAGEREF _Toc290543512 \h </w:instrText>
-              </w:r>
-              <w:r>
-                <w:rPr>
-                  <w:noProof/>
-                </w:rPr>
-              </w:r>
-              <w:r>
-                <w:rPr>
-                  <w:noProof/>
-                </w:rPr>
-                <w:fldChar w:fldCharType="separate"/>
-              </w:r>
-              <w:r>
-                <w:rPr>
-                  <w:noProof/>
-                </w:rPr>
-                <w:t>2</w:t>
-              </w:r>
-              <w:r>
-                <w:rPr>
-                  <w:noProof/>
-                </w:rPr>
-                <w:fldChar w:fldCharType="end"/>
-              </w:r>
+              <w:hyperlink w:anchor="_Toc417315661" w:history="1">
+                <w:r>
+                  <w:rPr>
+                    <w:rStyle w:val="Hyperlink"/>
+                    <w:noProof/>
+                  </w:rPr>
+                  <w:t>Resetting Passwords</w:t>
+                </w:r>
+                <w:r>
+                  <w:rPr>
+                    <w:noProof/>
+                    <w:webHidden/>
+                  </w:rPr>
+                  <w:tab/>
+                </w:r>
+                <w:r>
+                  <w:rPr>
+                    <w:noProof/>
+                    <w:webHidden/>
+                  </w:rPr>
+                  <w:fldChar w:fldCharType="begin"/>
+                </w:r>
+                <w:r>
+                  <w:rPr>
+                    <w:noProof/>
+                    <w:webHidden/>
+                  </w:rPr>
+                  <w:instrText xml:space="preserve"> PAGEREF _Toc417315661 \h </w:instrText>
+                </w:r>
+                <w:r>
+                  <w:rPr>
+                    <w:noProof/>
+                    <w:webHidden/>
+                  </w:rPr>
+                </w:r>
+                <w:r>
+                  <w:rPr>
+                    <w:noProof/>
+                    <w:webHidden/>
+                  </w:rPr>
+                  <w:fldChar w:fldCharType="separate"/>
+                </w:r>
+                <w:r>
+                  <w:rPr>
+                    <w:noProof/>
+                    <w:webHidden/>
+                  </w:rPr>
+                  <w:t>2</w:t>
+                </w:r>
+                <w:r>
+                  <w:rPr>
+                    <w:noProof/>
+                    <w:webHidden/>
+                  </w:rPr>
+                  <w:fldChar w:fldCharType="end"/>
+                </w:r>
+              </w:hyperlink>
             </w:p>
             <w:p>
               <w:pPr>
@@ -688,58 +810,65 @@
                 <w:rPr>
                   <w:rFonts w:eastAsiaTheme="minorEastAsia"/>
                   <w:noProof/>
-                  <w:sz w:val="24"/>
-                  <w:szCs w:val="24"/>
-                  <w:lang w:eastAsia="ja-JP"/>
                 </w:rPr>
               </w:pPr>
-              <w:r>
-                <w:rPr>
-                  <w:noProof/>
-                </w:rPr>
-                <w:t>Resetting Passwords</w:t>
-              </w:r>
-              <w:r>
-                <w:rPr>
-                  <w:noProof/>
-                </w:rPr>
-                <w:tab/>
-              </w:r>
-              <w:r>
-                <w:rPr>
-                  <w:noProof/>
-                </w:rPr>
-                <w:fldChar w:fldCharType="begin"/>
-              </w:r>
-              <w:r>
-                <w:rPr>
-                  <w:noProof/>
-                </w:rPr>
-                <w:instrText xml:space="preserve"> PAGEREF _Toc290543513 \h </w:instrText>
-              </w:r>
-              <w:r>
-                <w:rPr>
-                  <w:noProof/>
-                </w:rPr>
-              </w:r>
-              <w:r>
-                <w:rPr>
-                  <w:noProof/>
-                </w:rPr>
-                <w:fldChar w:fldCharType="separate"/>
-              </w:r>
-              <w:r>
-                <w:rPr>
-                  <w:noProof/>
-                </w:rPr>
-                <w:t>2</w:t>
-              </w:r>
-              <w:r>
-                <w:rPr>
-                  <w:noProof/>
-                </w:rPr>
-                <w:fldChar w:fldCharType="end"/>
-              </w:r>
+              <w:hyperlink w:anchor="_Toc417315662" w:history="1">
+                <w:r>
+                  <w:rPr>
+                    <w:rStyle w:val="Hyperlink"/>
+                    <w:noProof/>
+                  </w:rPr>
+                  <w:t>Unlocking a User Account</w:t>
+                </w:r>
+                <w:r>
+                  <w:rPr>
+                    <w:noProof/>
+                    <w:webHidden/>
+                  </w:rPr>
+                  <w:tab/>
+                </w:r>
+                <w:r>
+                  <w:rPr>
+                    <w:noProof/>
+                    <w:webHidden/>
+                  </w:rPr>
+                  <w:fldChar w:fldCharType="begin"/>
+                </w:r>
+                <w:r>
+                  <w:rPr>
+                    <w:noProof/>
+                    <w:webHidden/>
+                  </w:rPr>
+                  <w:instrText xml:space="preserve"> PAGEREF _Toc417315662 \h </w:instrText>
+                </w:r>
+                <w:r>
+                  <w:rPr>
+                    <w:noProof/>
+                    <w:webHidden/>
+                  </w:rPr>
+                </w:r>
+                <w:r>
+                  <w:rPr>
+                    <w:noProof/>
+                    <w:webHidden/>
+                  </w:rPr>
+                  <w:fldChar w:fldCharType="separate"/>
+                </w:r>
+                <w:r>
+                  <w:rPr>
+                    <w:noProof/>
+                    <w:webHidden/>
+                  </w:rPr>
+                  <w:t>2</w:t>
+                </w:r>
+                <w:r>
+                  <w:rPr>
+                    <w:noProof/>
+                    <w:webHidden/>
+                  </w:rPr>
+                  <w:fldChar w:fldCharType="end"/>
+                </w:r>
+              </w:hyperlink>
             </w:p>
             <w:p>
               <w:pPr>
@@ -751,59 +880,66 @@
                   <w:rFonts w:eastAsiaTheme="minorEastAsia"/>
                   <w:b w:val="0"/>
                   <w:noProof/>
-                  <w:sz w:val="24"/>
-                  <w:szCs w:val="24"/>
-                  <w:lang w:eastAsia="ja-JP"/>
                 </w:rPr>
               </w:pPr>
-              <w:r>
-                <w:rPr>
-                  <w:i/>
-                  <w:noProof/>
-                </w:rPr>
-                <w:t>General Users</w:t>
-              </w:r>
-              <w:r>
-                <w:rPr>
-                  <w:noProof/>
-                </w:rPr>
-                <w:tab/>
-              </w:r>
-              <w:r>
-                <w:rPr>
-                  <w:noProof/>
-                </w:rPr>
-                <w:fldChar w:fldCharType="begin"/>
-              </w:r>
-              <w:r>
-                <w:rPr>
-                  <w:noProof/>
-                </w:rPr>
-                <w:instrText xml:space="preserve"> PAGEREF _Toc290543514 \h </w:instrText>
-              </w:r>
-              <w:r>
-                <w:rPr>
-                  <w:noProof/>
-                </w:rPr>
-              </w:r>
-              <w:r>
-                <w:rPr>
-                  <w:noProof/>
-                </w:rPr>
-                <w:fldChar w:fldCharType="separate"/>
-              </w:r>
-              <w:r>
-                <w:rPr>
-                  <w:noProof/>
-                </w:rPr>
-                <w:t>2</w:t>
-              </w:r>
-              <w:r>
-                <w:rPr>
-                  <w:noProof/>
-                </w:rPr>
-                <w:fldChar w:fldCharType="end"/>
-              </w:r>
+              <w:hyperlink w:anchor="_Toc417315663" w:history="1">
+                <w:r>
+                  <w:rPr>
+                    <w:rStyle w:val="Hyperlink"/>
+                    <w:i/>
+                    <w:noProof/>
+                  </w:rPr>
+                  <w:t>General Users</w:t>
+                </w:r>
+                <w:r>
+                  <w:rPr>
+                    <w:noProof/>
+                    <w:webHidden/>
+                  </w:rPr>
+                  <w:tab/>
+                </w:r>
+                <w:r>
+                  <w:rPr>
+                    <w:noProof/>
+                    <w:webHidden/>
+                  </w:rPr>
+                  <w:fldChar w:fldCharType="begin"/>
+                </w:r>
+                <w:r>
+                  <w:rPr>
+                    <w:noProof/>
+                    <w:webHidden/>
+                  </w:rPr>
+                  <w:instrText xml:space="preserve"> PAGEREF _Toc417315663 \h </w:instrText>
+                </w:r>
+                <w:r>
+                  <w:rPr>
+                    <w:noProof/>
+                    <w:webHidden/>
+                  </w:rPr>
+                </w:r>
+                <w:r>
+                  <w:rPr>
+                    <w:noProof/>
+                    <w:webHidden/>
+                  </w:rPr>
+                  <w:fldChar w:fldCharType="separate"/>
+                </w:r>
+                <w:r>
+                  <w:rPr>
+                    <w:noProof/>
+                    <w:webHidden/>
+                  </w:rPr>
+                  <w:t>3</w:t>
+                </w:r>
+                <w:r>
+                  <w:rPr>
+                    <w:noProof/>
+                    <w:webHidden/>
+                  </w:rPr>
+                  <w:fldChar w:fldCharType="end"/>
+                </w:r>
+              </w:hyperlink>
             </w:p>
             <w:p>
               <w:pPr>
@@ -815,56 +951,67 @@
                   <w:rFonts w:eastAsiaTheme="minorEastAsia"/>
                   <w:b w:val="0"/>
                   <w:noProof/>
-                  <w:lang w:eastAsia="ja-JP"/>
+                  <w:sz w:val="22"/>
+                  <w:szCs w:val="22"/>
                 </w:rPr>
               </w:pPr>
-              <w:r>
-                <w:rPr>
-                  <w:noProof/>
-                </w:rPr>
-                <w:t>Logging In</w:t>
-              </w:r>
-              <w:r>
-                <w:rPr>
-                  <w:noProof/>
-                </w:rPr>
-                <w:tab/>
-              </w:r>
-              <w:r>
-                <w:rPr>
-                  <w:noProof/>
-                </w:rPr>
-                <w:fldChar w:fldCharType="begin"/>
-              </w:r>
-              <w:r>
-                <w:rPr>
-                  <w:noProof/>
-                </w:rPr>
-                <w:instrText xml:space="preserve"> PAGEREF _Toc290543515 \h </w:instrText>
-              </w:r>
-              <w:r>
-                <w:rPr>
-                  <w:noProof/>
-                </w:rPr>
-              </w:r>
-              <w:r>
-                <w:rPr>
-                  <w:noProof/>
-                </w:rPr>
-                <w:fldChar w:fldCharType="separate"/>
-              </w:r>
-              <w:r>
-                <w:rPr>
-                  <w:noProof/>
-                </w:rPr>
-                <w:t>2</w:t>
-              </w:r>
-              <w:r>
-                <w:rPr>
-                  <w:noProof/>
-                </w:rPr>
-                <w:fldChar w:fldCharType="end"/>
-              </w:r>
+              <w:hyperlink w:anchor="_Toc417315664" w:history="1">
+                <w:r>
+                  <w:rPr>
+                    <w:rStyle w:val="Hyperlink"/>
+                    <w:noProof/>
+                  </w:rPr>
+                  <w:t>Logging In</w:t>
+                </w:r>
+                <w:r>
+                  <w:rPr>
+                    <w:noProof/>
+                    <w:webHidden/>
+                  </w:rPr>
+                  <w:tab/>
+                </w:r>
+                <w:r>
+                  <w:rPr>
+                    <w:noProof/>
+                    <w:webHidden/>
+                  </w:rPr>
+                  <w:fldChar w:fldCharType="begin"/>
+                </w:r>
+                <w:r>
+                  <w:rPr>
+                    <w:noProof/>
+                    <w:webHidden/>
+                  </w:rPr>
+                  <w:instrText xml:space="preserve"> PAGEREF _Toc417315664 \h </w:instrText>
+                </w:r>
+                <w:r>
+                  <w:rPr>
+                    <w:noProof/>
+                    <w:webHidden/>
+                  </w:rPr>
+                </w:r>
+                <w:r>
+                  <w:rPr>
+                    <w:noProof/>
+                    <w:webHidden/>
+                  </w:rPr>
+                  <w:fldChar w:fldCharType="separate"/>
+                </w:r>
+                <w:r>
+                  <w:rPr>
+                    <w:noProof/>
+                    <w:webHidden/>
+                  </w:rPr>
+                  <w:t>3</w:t>
+                </w:r>
+                <w:r>
+                  <w:rPr>
+                    <w:noProof/>
+                    <w:webHidden/>
+                  </w:rPr>
+                  <w:fldChar w:fldCharType="end"/>
+                </w:r>
+              </w:hyperlink>
             </w:p>
             <w:p>
               <w:pPr>
@@ -876,56 +1023,67 @@
                   <w:rFonts w:eastAsiaTheme="minorEastAsia"/>
                   <w:b w:val="0"/>
                   <w:noProof/>
-                  <w:lang w:eastAsia="ja-JP"/>
+                  <w:sz w:val="22"/>
+                  <w:szCs w:val="22"/>
                 </w:rPr>
               </w:pPr>
-              <w:r>
-                <w:rPr>
-                  <w:noProof/>
-                </w:rPr>
-                <w:t>The Home Screen</w:t>
-              </w:r>
-              <w:r>
-                <w:rPr>
-                  <w:noProof/>
-                </w:rPr>
-                <w:tab/>
-              </w:r>
-              <w:r>
-                <w:rPr>
-                  <w:noProof/>
-                </w:rPr>
-                <w:fldChar w:fldCharType="begin"/>
-              </w:r>
-              <w:r>
-                <w:rPr>
-                  <w:noProof/>
-                </w:rPr>
-                <w:instrText xml:space="preserve"> PAGEREF _Toc290543516 \h </w:instrText>
-              </w:r>
-              <w:r>
-                <w:rPr>
-                  <w:noProof/>
-                </w:rPr>
-              </w:r>
-              <w:r>
-                <w:rPr>
-                  <w:noProof/>
-                </w:rPr>
-                <w:fldChar w:fldCharType="separate"/>
-              </w:r>
-              <w:r>
-                <w:rPr>
-                  <w:noProof/>
-                </w:rPr>
-                <w:t>2</w:t>
-              </w:r>
-              <w:r>
-                <w:rPr>
-                  <w:noProof/>
-                </w:rPr>
-                <w:fldChar w:fldCharType="end"/>
-              </w:r>
+              <w:hyperlink w:anchor="_Toc417315665" w:history="1">
+                <w:r>
+                  <w:rPr>
+                    <w:rStyle w:val="Hyperlink"/>
+                    <w:noProof/>
+                  </w:rPr>
+                  <w:t>The Home Screen</w:t>
+                </w:r>
+                <w:r>
+                  <w:rPr>
+                    <w:noProof/>
+                    <w:webHidden/>
+                  </w:rPr>
+                  <w:tab/>
+                </w:r>
+                <w:r>
+                  <w:rPr>
+                    <w:noProof/>
+                    <w:webHidden/>
+                  </w:rPr>
+                  <w:fldChar w:fldCharType="begin"/>
+                </w:r>
+                <w:r>
+                  <w:rPr>
+                    <w:noProof/>
+                    <w:webHidden/>
+                  </w:rPr>
+                  <w:instrText xml:space="preserve"> PAGEREF _Toc417315665 \h </w:instrText>
+                </w:r>
+                <w:r>
+                  <w:rPr>
+                    <w:noProof/>
+                    <w:webHidden/>
+                  </w:rPr>
+                </w:r>
+                <w:r>
+                  <w:rPr>
+                    <w:noProof/>
+                    <w:webHidden/>
+                  </w:rPr>
+                  <w:fldChar w:fldCharType="separate"/>
+                </w:r>
+                <w:r>
+                  <w:rPr>
+                    <w:noProof/>
+                    <w:webHidden/>
+                  </w:rPr>
+                  <w:t>3</w:t>
+                </w:r>
+                <w:r>
+                  <w:rPr>
+                    <w:noProof/>
+                    <w:webHidden/>
+                  </w:rPr>
+                  <w:fldChar w:fldCharType="end"/>
+                </w:r>
+              </w:hyperlink>
             </w:p>
             <w:p>
               <w:pPr>
@@ -937,56 +1095,67 @@
                   <w:rFonts w:eastAsiaTheme="minorEastAsia"/>
                   <w:b w:val="0"/>
                   <w:noProof/>
-                  <w:lang w:eastAsia="ja-JP"/>
+                  <w:sz w:val="22"/>
+                  <w:szCs w:val="22"/>
                 </w:rPr>
               </w:pPr>
-              <w:r>
-                <w:rPr>
-                  <w:noProof/>
-                </w:rPr>
-                <w:t>Creating Your First Examination Schedule</w:t>
-              </w:r>
-              <w:r>
-                <w:rPr>
-                  <w:noProof/>
-                </w:rPr>
-                <w:tab/>
-              </w:r>
-              <w:r>
-                <w:rPr>
-                  <w:noProof/>
-                </w:rPr>
-                <w:fldChar w:fldCharType="begin"/>
-              </w:r>
-              <w:r>
-                <w:rPr>
-                  <w:noProof/>
-                </w:rPr>
-                <w:instrText xml:space="preserve"> PAGEREF _Toc290543517 \h </w:instrText>
-              </w:r>
-              <w:r>
-                <w:rPr>
-                  <w:noProof/>
-                </w:rPr>
-              </w:r>
-              <w:r>
-                <w:rPr>
-                  <w:noProof/>
-                </w:rPr>
-                <w:fldChar w:fldCharType="separate"/>
-              </w:r>
-              <w:r>
-                <w:rPr>
-                  <w:noProof/>
-                </w:rPr>
-                <w:t>2</w:t>
-              </w:r>
-              <w:r>
-                <w:rPr>
-                  <w:noProof/>
-                </w:rPr>
-                <w:fldChar w:fldCharType="end"/>
-              </w:r>
+              <w:hyperlink w:anchor="_Toc417315666" w:history="1">
+                <w:r>
+                  <w:rPr>
+                    <w:rStyle w:val="Hyperlink"/>
+                    <w:noProof/>
+                  </w:rPr>
+                  <w:t>Creating Your First Examination Schedule</w:t>
+                </w:r>
+                <w:r>
+                  <w:rPr>
+                    <w:noProof/>
+                    <w:webHidden/>
+                  </w:rPr>
+                  <w:tab/>
+                </w:r>
+                <w:r>
+                  <w:rPr>
+                    <w:noProof/>
+                    <w:webHidden/>
+                  </w:rPr>
+                  <w:fldChar w:fldCharType="begin"/>
+                </w:r>
+                <w:r>
+                  <w:rPr>
+                    <w:noProof/>
+                    <w:webHidden/>
+                  </w:rPr>
+                  <w:instrText xml:space="preserve"> PAGEREF _Toc417315666 \h </w:instrText>
+                </w:r>
+                <w:r>
+                  <w:rPr>
+                    <w:noProof/>
+                    <w:webHidden/>
+                  </w:rPr>
+                </w:r>
+                <w:r>
+                  <w:rPr>
+                    <w:noProof/>
+                    <w:webHidden/>
+                  </w:rPr>
+                  <w:fldChar w:fldCharType="separate"/>
+                </w:r>
+                <w:r>
+                  <w:rPr>
+                    <w:noProof/>
+                    <w:webHidden/>
+                  </w:rPr>
+                  <w:t>1</w:t>
+                </w:r>
+                <w:r>
+                  <w:rPr>
+                    <w:noProof/>
+                    <w:webHidden/>
+                  </w:rPr>
+                  <w:fldChar w:fldCharType="end"/>
+                </w:r>
+              </w:hyperlink>
             </w:p>
             <w:p>
               <w:pPr>
@@ -998,59 +1167,66 @@
                   <w:rFonts w:eastAsiaTheme="minorEastAsia"/>
                   <w:b w:val="0"/>
                   <w:noProof/>
-                  <w:sz w:val="24"/>
-                  <w:szCs w:val="24"/>
-                  <w:lang w:eastAsia="ja-JP"/>
                 </w:rPr>
               </w:pPr>
-              <w:r>
-                <w:rPr>
-                  <w:i/>
-                  <w:noProof/>
-                </w:rPr>
-                <w:t>Entering Time Constraints</w:t>
-              </w:r>
-              <w:r>
-                <w:rPr>
-                  <w:noProof/>
-                </w:rPr>
-                <w:tab/>
-              </w:r>
-              <w:r>
-                <w:rPr>
-                  <w:noProof/>
-                </w:rPr>
-                <w:fldChar w:fldCharType="begin"/>
-              </w:r>
-              <w:r>
-                <w:rPr>
-                  <w:noProof/>
-                </w:rPr>
-                <w:instrText xml:space="preserve"> PAGEREF _Toc290543518 \h </w:instrText>
-              </w:r>
-              <w:r>
-                <w:rPr>
-                  <w:noProof/>
-                </w:rPr>
-              </w:r>
-              <w:r>
-                <w:rPr>
-                  <w:noProof/>
-                </w:rPr>
-                <w:fldChar w:fldCharType="separate"/>
-              </w:r>
-              <w:r>
-                <w:rPr>
-                  <w:noProof/>
-                </w:rPr>
-                <w:t>2</w:t>
-              </w:r>
-              <w:r>
-                <w:rPr>
-                  <w:noProof/>
-                </w:rPr>
-                <w:fldChar w:fldCharType="end"/>
-              </w:r>
+              <w:hyperlink w:anchor="_Toc417315667" w:history="1">
+                <w:r>
+                  <w:rPr>
+                    <w:rStyle w:val="Hyperlink"/>
+                    <w:i/>
+                    <w:noProof/>
+                  </w:rPr>
+                  <w:t>Entering Time Constraints</w:t>
+                </w:r>
+                <w:r>
+                  <w:rPr>
+                    <w:noProof/>
+                    <w:webHidden/>
+                  </w:rPr>
+                  <w:tab/>
+                </w:r>
+                <w:r>
+                  <w:rPr>
+                    <w:noProof/>
+                    <w:webHidden/>
+                  </w:rPr>
+                  <w:fldChar w:fldCharType="begin"/>
+                </w:r>
+                <w:r>
+                  <w:rPr>
+                    <w:noProof/>
+                    <w:webHidden/>
+                  </w:rPr>
+                  <w:instrText xml:space="preserve"> PAGEREF _Toc417315667 \h </w:instrText>
+                </w:r>
+                <w:r>
+                  <w:rPr>
+                    <w:noProof/>
+                    <w:webHidden/>
+                  </w:rPr>
+                </w:r>
+                <w:r>
+                  <w:rPr>
+                    <w:noProof/>
+                    <w:webHidden/>
+                  </w:rPr>
+                  <w:fldChar w:fldCharType="separate"/>
+                </w:r>
+                <w:r>
+                  <w:rPr>
+                    <w:noProof/>
+                    <w:webHidden/>
+                  </w:rPr>
+                  <w:t>1</w:t>
+                </w:r>
+                <w:r>
+                  <w:rPr>
+                    <w:noProof/>
+                    <w:webHidden/>
+                  </w:rPr>
+                  <w:fldChar w:fldCharType="end"/>
+                </w:r>
+              </w:hyperlink>
             </w:p>
             <w:p>
               <w:pPr>
@@ -1062,59 +1238,66 @@
                   <w:rFonts w:eastAsiaTheme="minorEastAsia"/>
                   <w:b w:val="0"/>
                   <w:noProof/>
-                  <w:sz w:val="24"/>
-                  <w:szCs w:val="24"/>
-                  <w:lang w:eastAsia="ja-JP"/>
                 </w:rPr>
               </w:pPr>
-              <w:r>
-                <w:rPr>
-                  <w:i/>
-                  <w:noProof/>
-                </w:rPr>
-                <w:t>Entering an Enrollment File</w:t>
-              </w:r>
-              <w:r>
-                <w:rPr>
-                  <w:noProof/>
-                </w:rPr>
-                <w:tab/>
-              </w:r>
-              <w:r>
-                <w:rPr>
-                  <w:noProof/>
-                </w:rPr>
-                <w:fldChar w:fldCharType="begin"/>
-              </w:r>
-              <w:r>
-                <w:rPr>
-                  <w:noProof/>
-                </w:rPr>
-                <w:instrText xml:space="preserve"> PAGEREF _Toc290543519 \h </w:instrText>
-              </w:r>
-              <w:r>
-                <w:rPr>
-                  <w:noProof/>
-                </w:rPr>
-              </w:r>
-              <w:r>
-                <w:rPr>
-                  <w:noProof/>
-                </w:rPr>
-                <w:fldChar w:fldCharType="separate"/>
-              </w:r>
-              <w:r>
-                <w:rPr>
-                  <w:noProof/>
-                </w:rPr>
-                <w:t>2</w:t>
-              </w:r>
-              <w:r>
-                <w:rPr>
-                  <w:noProof/>
-                </w:rPr>
-                <w:fldChar w:fldCharType="end"/>
-              </w:r>
+              <w:hyperlink w:anchor="_Toc417315668" w:history="1">
+                <w:r>
+                  <w:rPr>
+                    <w:rStyle w:val="Hyperlink"/>
+                    <w:i/>
+                    <w:noProof/>
+                  </w:rPr>
+                  <w:t>Entering an Enrollment File</w:t>
+                </w:r>
+                <w:r>
+                  <w:rPr>
+                    <w:noProof/>
+                    <w:webHidden/>
+                  </w:rPr>
+                  <w:tab/>
+                </w:r>
+                <w:r>
+                  <w:rPr>
+                    <w:noProof/>
+                    <w:webHidden/>
+                  </w:rPr>
+                  <w:fldChar w:fldCharType="begin"/>
+                </w:r>
+                <w:r>
+                  <w:rPr>
+                    <w:noProof/>
+                    <w:webHidden/>
+                  </w:rPr>
+                  <w:instrText xml:space="preserve"> PAGEREF _Toc417315668 \h </w:instrText>
+                </w:r>
+                <w:r>
+                  <w:rPr>
+                    <w:noProof/>
+                    <w:webHidden/>
+                  </w:rPr>
+                </w:r>
+                <w:r>
+                  <w:rPr>
+                    <w:noProof/>
+                    <w:webHidden/>
+                  </w:rPr>
+                  <w:fldChar w:fldCharType="separate"/>
+                </w:r>
+                <w:r>
+                  <w:rPr>
+                    <w:noProof/>
+                    <w:webHidden/>
+                  </w:rPr>
+                  <w:t>1</w:t>
+                </w:r>
+                <w:r>
+                  <w:rPr>
+                    <w:noProof/>
+                    <w:webHidden/>
+                  </w:rPr>
+                  <w:fldChar w:fldCharType="end"/>
+                </w:r>
+              </w:hyperlink>
             </w:p>
             <w:p>
               <w:pPr>
@@ -1126,59 +1309,66 @@
                   <w:rFonts w:eastAsiaTheme="minorEastAsia"/>
                   <w:b w:val="0"/>
                   <w:noProof/>
-                  <w:sz w:val="24"/>
-                  <w:szCs w:val="24"/>
-                  <w:lang w:eastAsia="ja-JP"/>
                 </w:rPr>
               </w:pPr>
-              <w:r>
-                <w:rPr>
-                  <w:i/>
-                  <w:noProof/>
-                </w:rPr>
-                <w:t>Actually Running the Scheduler</w:t>
-              </w:r>
-              <w:r>
-                <w:rPr>
-                  <w:noProof/>
-                </w:rPr>
-                <w:tab/>
-              </w:r>
-              <w:r>
-                <w:rPr>
-                  <w:noProof/>
-                </w:rPr>
-                <w:fldChar w:fldCharType="begin"/>
-              </w:r>
-              <w:r>
-                <w:rPr>
-                  <w:noProof/>
-                </w:rPr>
-                <w:instrText xml:space="preserve"> PAGEREF _Toc290543520 \h </w:instrText>
-              </w:r>
-              <w:r>
-                <w:rPr>
-                  <w:noProof/>
-                </w:rPr>
-              </w:r>
-              <w:r>
-                <w:rPr>
-                  <w:noProof/>
-                </w:rPr>
-                <w:fldChar w:fldCharType="separate"/>
-              </w:r>
-              <w:r>
-                <w:rPr>
-                  <w:noProof/>
-                </w:rPr>
-                <w:t>3</w:t>
-              </w:r>
-              <w:r>
-                <w:rPr>
-                  <w:noProof/>
-                </w:rPr>
-                <w:fldChar w:fldCharType="end"/>
-              </w:r>
+              <w:hyperlink w:anchor="_Toc417315669" w:history="1">
+                <w:r>
+                  <w:rPr>
+                    <w:rStyle w:val="Hyperlink"/>
+                    <w:i/>
+                    <w:noProof/>
+                  </w:rPr>
+                  <w:t>Actually Running the Scheduler</w:t>
+                </w:r>
+                <w:r>
+                  <w:rPr>
+                    <w:noProof/>
+                    <w:webHidden/>
+                  </w:rPr>
+                  <w:tab/>
+                </w:r>
+                <w:r>
+                  <w:rPr>
+                    <w:noProof/>
+                    <w:webHidden/>
+                  </w:rPr>
+                  <w:fldChar w:fldCharType="begin"/>
+                </w:r>
+                <w:r>
+                  <w:rPr>
+                    <w:noProof/>
+                    <w:webHidden/>
+                  </w:rPr>
+                  <w:instrText xml:space="preserve"> PAGEREF _Toc417315669 \h </w:instrText>
+                </w:r>
+                <w:r>
+                  <w:rPr>
+                    <w:noProof/>
+                    <w:webHidden/>
+                  </w:rPr>
+                </w:r>
+                <w:r>
+                  <w:rPr>
+                    <w:noProof/>
+                    <w:webHidden/>
+                  </w:rPr>
+                  <w:fldChar w:fldCharType="separate"/>
+                </w:r>
+                <w:r>
+                  <w:rPr>
+                    <w:noProof/>
+                    <w:webHidden/>
+                  </w:rPr>
+                  <w:t>1</w:t>
+                </w:r>
+                <w:r>
+                  <w:rPr>
+                    <w:noProof/>
+                    <w:webHidden/>
+                  </w:rPr>
+                  <w:fldChar w:fldCharType="end"/>
+                </w:r>
+              </w:hyperlink>
             </w:p>
             <w:p>
               <w:pPr>
@@ -1190,59 +1380,66 @@
                   <w:rFonts w:eastAsiaTheme="minorEastAsia"/>
                   <w:b w:val="0"/>
                   <w:noProof/>
-                  <w:sz w:val="24"/>
-                  <w:szCs w:val="24"/>
-                  <w:lang w:eastAsia="ja-JP"/>
                 </w:rPr>
               </w:pPr>
-              <w:r>
-                <w:rPr>
-                  <w:i/>
-                  <w:noProof/>
-                </w:rPr>
-                <w:t>Rescheduling</w:t>
-              </w:r>
-              <w:r>
-                <w:rPr>
-                  <w:noProof/>
-                </w:rPr>
-                <w:tab/>
-              </w:r>
-              <w:r>
-                <w:rPr>
-                  <w:noProof/>
-                </w:rPr>
-                <w:fldChar w:fldCharType="begin"/>
-              </w:r>
-              <w:r>
-                <w:rPr>
-                  <w:noProof/>
-                </w:rPr>
-                <w:instrText xml:space="preserve"> PAGEREF _Toc290543521 \h </w:instrText>
-              </w:r>
-              <w:r>
-                <w:rPr>
-                  <w:noProof/>
-                </w:rPr>
-              </w:r>
-              <w:r>
-                <w:rPr>
-                  <w:noProof/>
-                </w:rPr>
-                <w:fldChar w:fldCharType="separate"/>
-              </w:r>
-              <w:r>
-                <w:rPr>
-                  <w:noProof/>
-                </w:rPr>
-                <w:t>3</w:t>
-              </w:r>
-              <w:r>
-                <w:rPr>
-                  <w:noProof/>
-                </w:rPr>
-                <w:fldChar w:fldCharType="end"/>
-              </w:r>
+              <w:hyperlink w:anchor="_Toc417315670" w:history="1">
+                <w:r>
+                  <w:rPr>
+                    <w:rStyle w:val="Hyperlink"/>
+                    <w:i/>
+                    <w:noProof/>
+                  </w:rPr>
+                  <w:t>Rescheduling</w:t>
+                </w:r>
+                <w:r>
+                  <w:rPr>
+                    <w:noProof/>
+                    <w:webHidden/>
+                  </w:rPr>
+                  <w:tab/>
+                </w:r>
+                <w:r>
+                  <w:rPr>
+                    <w:noProof/>
+                    <w:webHidden/>
+                  </w:rPr>
+                  <w:fldChar w:fldCharType="begin"/>
+                </w:r>
+                <w:r>
+                  <w:rPr>
+                    <w:noProof/>
+                    <w:webHidden/>
+                  </w:rPr>
+                  <w:instrText xml:space="preserve"> PAGEREF _Toc417315670 \h </w:instrText>
+                </w:r>
+                <w:r>
+                  <w:rPr>
+                    <w:noProof/>
+                    <w:webHidden/>
+                  </w:rPr>
+                </w:r>
+                <w:r>
+                  <w:rPr>
+                    <w:noProof/>
+                    <w:webHidden/>
+                  </w:rPr>
+                  <w:fldChar w:fldCharType="separate"/>
+                </w:r>
+                <w:r>
+                  <w:rPr>
+                    <w:noProof/>
+                    <w:webHidden/>
+                  </w:rPr>
+                  <w:t>1</w:t>
+                </w:r>
+                <w:r>
+                  <w:rPr>
+                    <w:noProof/>
+                    <w:webHidden/>
+                  </w:rPr>
+                  <w:fldChar w:fldCharType="end"/>
+                </w:r>
+              </w:hyperlink>
             </w:p>
             <w:p>
               <w:pPr>
@@ -1254,59 +1451,66 @@
                   <w:rFonts w:eastAsiaTheme="minorEastAsia"/>
                   <w:b w:val="0"/>
                   <w:noProof/>
-                  <w:sz w:val="24"/>
-                  <w:szCs w:val="24"/>
-                  <w:lang w:eastAsia="ja-JP"/>
                 </w:rPr>
               </w:pPr>
-              <w:r>
-                <w:rPr>
-                  <w:i/>
-                  <w:noProof/>
-                </w:rPr>
-                <w:t>Editing a Schedule That Was Generated</w:t>
-              </w:r>
-              <w:r>
-                <w:rPr>
-                  <w:noProof/>
-                </w:rPr>
-                <w:tab/>
-              </w:r>
-              <w:r>
-                <w:rPr>
-                  <w:noProof/>
-                </w:rPr>
-                <w:fldChar w:fldCharType="begin"/>
-              </w:r>
-              <w:r>
-                <w:rPr>
-                  <w:noProof/>
-                </w:rPr>
-                <w:instrText xml:space="preserve"> PAGEREF _Toc290543522 \h </w:instrText>
-              </w:r>
-              <w:r>
-                <w:rPr>
-                  <w:noProof/>
-                </w:rPr>
-              </w:r>
-              <w:r>
-                <w:rPr>
-                  <w:noProof/>
-                </w:rPr>
-                <w:fldChar w:fldCharType="separate"/>
-              </w:r>
-              <w:r>
-                <w:rPr>
-                  <w:noProof/>
-                </w:rPr>
-                <w:t>3</w:t>
-              </w:r>
-              <w:r>
-                <w:rPr>
-                  <w:noProof/>
-                </w:rPr>
-                <w:fldChar w:fldCharType="end"/>
-              </w:r>
+              <w:hyperlink w:anchor="_Toc417315671" w:history="1">
+                <w:r>
+                  <w:rPr>
+                    <w:rStyle w:val="Hyperlink"/>
+                    <w:i/>
+                    <w:noProof/>
+                  </w:rPr>
+                  <w:t>Editing a Schedule That Was Generated</w:t>
+                </w:r>
+                <w:r>
+                  <w:rPr>
+                    <w:noProof/>
+                    <w:webHidden/>
+                  </w:rPr>
+                  <w:tab/>
+                </w:r>
+                <w:r>
+                  <w:rPr>
+                    <w:noProof/>
+                    <w:webHidden/>
+                  </w:rPr>
+                  <w:fldChar w:fldCharType="begin"/>
+                </w:r>
+                <w:r>
+                  <w:rPr>
+                    <w:noProof/>
+                    <w:webHidden/>
+                  </w:rPr>
+                  <w:instrText xml:space="preserve"> PAGEREF _Toc417315671 \h </w:instrText>
+                </w:r>
+                <w:r>
+                  <w:rPr>
+                    <w:noProof/>
+                    <w:webHidden/>
+                  </w:rPr>
+                </w:r>
+                <w:r>
+                  <w:rPr>
+                    <w:noProof/>
+                    <w:webHidden/>
+                  </w:rPr>
+                  <w:fldChar w:fldCharType="separate"/>
+                </w:r>
+                <w:r>
+                  <w:rPr>
+                    <w:noProof/>
+                    <w:webHidden/>
+                  </w:rPr>
+                  <w:t>1</w:t>
+                </w:r>
+                <w:r>
+                  <w:rPr>
+                    <w:noProof/>
+                    <w:webHidden/>
+                  </w:rPr>
+                  <w:fldChar w:fldCharType="end"/>
+                </w:r>
+              </w:hyperlink>
             </w:p>
             <w:p>
               <w:pPr>
@@ -1318,56 +1522,67 @@
                   <w:rFonts w:eastAsiaTheme="minorEastAsia"/>
                   <w:b w:val="0"/>
                   <w:noProof/>
-                  <w:lang w:eastAsia="ja-JP"/>
+                  <w:sz w:val="22"/>
+                  <w:szCs w:val="22"/>
                 </w:rPr>
               </w:pPr>
-              <w:r>
-                <w:rPr>
-                  <w:noProof/>
-                </w:rPr>
-                <w:t>Saving a Schedule</w:t>
-              </w:r>
-              <w:r>
-                <w:rPr>
-                  <w:noProof/>
-                </w:rPr>
-                <w:tab/>
-              </w:r>
-              <w:r>
-                <w:rPr>
-                  <w:noProof/>
-                </w:rPr>
-                <w:fldChar w:fldCharType="begin"/>
-              </w:r>
-              <w:r>
-                <w:rPr>
-                  <w:noProof/>
-                </w:rPr>
-                <w:instrText xml:space="preserve"> PAGEREF _Toc290543523 \h </w:instrText>
-              </w:r>
-              <w:r>
-                <w:rPr>
-                  <w:noProof/>
-                </w:rPr>
-              </w:r>
-              <w:r>
-                <w:rPr>
-                  <w:noProof/>
-                </w:rPr>
-                <w:fldChar w:fldCharType="separate"/>
-              </w:r>
-              <w:r>
-                <w:rPr>
-                  <w:noProof/>
-                </w:rPr>
-                <w:t>3</w:t>
-              </w:r>
-              <w:r>
-                <w:rPr>
-                  <w:noProof/>
-                </w:rPr>
-                <w:fldChar w:fldCharType="end"/>
-              </w:r>
+              <w:hyperlink w:anchor="_Toc417315672" w:history="1">
+                <w:r>
+                  <w:rPr>
+                    <w:rStyle w:val="Hyperlink"/>
+                    <w:noProof/>
+                  </w:rPr>
+                  <w:t>Saving a Schedule</w:t>
+                </w:r>
+                <w:r>
+                  <w:rPr>
+                    <w:noProof/>
+                    <w:webHidden/>
+                  </w:rPr>
+                  <w:tab/>
+                </w:r>
+                <w:r>
+                  <w:rPr>
+                    <w:noProof/>
+                    <w:webHidden/>
+                  </w:rPr>
+                  <w:fldChar w:fldCharType="begin"/>
+                </w:r>
+                <w:r>
+                  <w:rPr>
+                    <w:noProof/>
+                    <w:webHidden/>
+                  </w:rPr>
+                  <w:instrText xml:space="preserve"> PAGEREF _Toc417315672 \h </w:instrText>
+                </w:r>
+                <w:r>
+                  <w:rPr>
+                    <w:noProof/>
+                    <w:webHidden/>
+                  </w:rPr>
+                </w:r>
+                <w:r>
+                  <w:rPr>
+                    <w:noProof/>
+                    <w:webHidden/>
+                  </w:rPr>
+                  <w:fldChar w:fldCharType="separate"/>
+                </w:r>
+                <w:r>
+                  <w:rPr>
+                    <w:noProof/>
+                    <w:webHidden/>
+                  </w:rPr>
+                  <w:t>1</w:t>
+                </w:r>
+                <w:r>
+                  <w:rPr>
+                    <w:noProof/>
+                    <w:webHidden/>
+                  </w:rPr>
+                  <w:fldChar w:fldCharType="end"/>
+                </w:r>
+              </w:hyperlink>
             </w:p>
             <w:p>
               <w:pPr>
@@ -1379,56 +1594,139 @@
                   <w:rFonts w:eastAsiaTheme="minorEastAsia"/>
                   <w:b w:val="0"/>
                   <w:noProof/>
-                  <w:lang w:eastAsia="ja-JP"/>
+                  <w:sz w:val="22"/>
+                  <w:szCs w:val="22"/>
                 </w:rPr>
               </w:pPr>
-              <w:r>
+              <w:hyperlink w:anchor="_Toc417315673" w:history="1">
+                <w:r>
+                  <w:rPr>
+                    <w:rStyle w:val="Hyperlink"/>
+                    <w:noProof/>
+                  </w:rPr>
+                  <w:t>Loading a Schedule</w:t>
+                </w:r>
+                <w:r>
+                  <w:rPr>
+                    <w:noProof/>
+                    <w:webHidden/>
+                  </w:rPr>
+                  <w:tab/>
+                </w:r>
+                <w:r>
+                  <w:rPr>
+                    <w:noProof/>
+                    <w:webHidden/>
+                  </w:rPr>
+                  <w:fldChar w:fldCharType="begin"/>
+                </w:r>
+                <w:r>
+                  <w:rPr>
+                    <w:noProof/>
+                    <w:webHidden/>
+                  </w:rPr>
+                  <w:instrText xml:space="preserve"> PAGEREF _Toc417315673 \h </w:instrText>
+                </w:r>
+                <w:r>
+                  <w:rPr>
+                    <w:noProof/>
+                    <w:webHidden/>
+                  </w:rPr>
+                </w:r>
+                <w:r>
+                  <w:rPr>
+                    <w:noProof/>
+                    <w:webHidden/>
+                  </w:rPr>
+                  <w:fldChar w:fldCharType="separate"/>
+                </w:r>
+                <w:r>
+                  <w:rPr>
+                    <w:noProof/>
+                    <w:webHidden/>
+                  </w:rPr>
+                  <w:t>1</w:t>
+                </w:r>
+                <w:r>
+                  <w:rPr>
+                    <w:noProof/>
+                    <w:webHidden/>
+                  </w:rPr>
+                  <w:fldChar w:fldCharType="end"/>
+                </w:r>
+              </w:hyperlink>
+            </w:p>
+            <w:p>
+              <w:pPr>
+                <w:pStyle w:val="TOC1"/>
+                <w:tabs>
+                  <w:tab w:val="right" w:leader="dot" w:pos="9350"/>
+                </w:tabs>
                 <w:rPr>
+                  <w:rFonts w:eastAsiaTheme="minorEastAsia"/>
+                  <w:b w:val="0"/>
                   <w:noProof/>
+                  <w:sz w:val="22"/>
+                  <w:szCs w:val="22"/>
                 </w:rPr>
-                <w:t>Frequently Asked Questions</w:t>
-              </w:r>
-              <w:r>
-                <w:rPr>
-                  <w:noProof/>
-                </w:rPr>
-                <w:tab/>
-              </w:r>
-              <w:r>
-                <w:rPr>
-                  <w:noProof/>
-                </w:rPr>
-                <w:fldChar w:fldCharType="begin"/>
-              </w:r>
-              <w:r>
-                <w:rPr>
-                  <w:noProof/>
-                </w:rPr>
-                <w:instrText xml:space="preserve"> PAGEREF _Toc290543524 \h </w:instrText>
-              </w:r>
-              <w:r>
-                <w:rPr>
-                  <w:noProof/>
-                </w:rPr>
-              </w:r>
-              <w:r>
-                <w:rPr>
-                  <w:noProof/>
-                </w:rPr>
-                <w:fldChar w:fldCharType="separate"/>
-              </w:r>
-              <w:r>
-                <w:rPr>
-                  <w:noProof/>
-                </w:rPr>
-                <w:t>3</w:t>
-              </w:r>
-              <w:r>
-                <w:rPr>
-                  <w:noProof/>
-                </w:rPr>
-                <w:fldChar w:fldCharType="end"/>
-              </w:r>
+              </w:pPr>
+              <w:hyperlink w:anchor="_Toc417315674" w:history="1">
+                <w:r>
+                  <w:rPr>
+                    <w:rStyle w:val="Hyperlink"/>
+                    <w:noProof/>
+                  </w:rPr>
+                  <w:t>Frequently Asked Questions</w:t>
+                </w:r>
+                <w:r>
+                  <w:rPr>
+                    <w:noProof/>
+                    <w:webHidden/>
+                  </w:rPr>
+                  <w:tab/>
+                </w:r>
+                <w:r>
+                  <w:rPr>
+                    <w:noProof/>
+                    <w:webHidden/>
+                  </w:rPr>
+                  <w:fldChar w:fldCharType="begin"/>
+                </w:r>
+                <w:r>
+                  <w:rPr>
+                    <w:noProof/>
+                    <w:webHidden/>
+                  </w:rPr>
+                  <w:instrText xml:space="preserve"> PAGEREF _Toc417315674 \h </w:instrText>
+                </w:r>
+                <w:r>
+                  <w:rPr>
+                    <w:noProof/>
+                    <w:webHidden/>
+                  </w:rPr>
+                </w:r>
+                <w:r>
+                  <w:rPr>
+                    <w:noProof/>
+                    <w:webHidden/>
+                  </w:rPr>
+                  <w:fldChar w:fldCharType="separate"/>
+                </w:r>
+                <w:r>
+                  <w:rPr>
+                    <w:noProof/>
+                    <w:webHidden/>
+                  </w:rPr>
+                  <w:t>2</w:t>
+                </w:r>
+                <w:r>
+                  <w:rPr>
+                    <w:noProof/>
+                    <w:webHidden/>
+                  </w:rPr>
+                  <w:fldChar w:fldCharType="end"/>
+                </w:r>
+              </w:hyperlink>
             </w:p>
             <w:p>
               <w:pPr>
@@ -1479,6 +1777,8 @@
             </w:rPr>
             <w:br w:type="page"/>
           </w:r>
+          <w:bookmarkStart w:id="0" w:name="_GoBack"/>
+          <w:bookmarkEnd w:id="0"/>
         </w:p>
         <w:p>
           <w:pPr>
@@ -1487,7 +1787,7 @@
               <w:rFonts w:ascii="Times New Roman" w:hAnsi="Times New Roman" w:cs="Times New Roman"/>
             </w:rPr>
           </w:pPr>
-          <w:bookmarkStart w:id="0" w:name="_Toc290543507"/>
+          <w:bookmarkStart w:id="1" w:name="_Toc417315655"/>
           <w:r>
             <w:rPr>
               <w:rFonts w:ascii="Times New Roman" w:hAnsi="Times New Roman" w:cs="Times New Roman"/>
@@ -1495,7 +1795,7 @@
             <w:lastRenderedPageBreak/>
             <w:t>Introduction</w:t>
           </w:r>
-          <w:bookmarkEnd w:id="0"/>
+          <w:bookmarkEnd w:id="1"/>
         </w:p>
         <w:p>
           <w:pPr>
@@ -1543,17 +1843,42 @@
               <w:sz w:val="24"/>
               <w:szCs w:val="24"/>
             </w:rPr>
-            <w:t>! We hope this guide will help you get comfortable with the Lions Final Exam Scheduler application. The developers of this application encourage you to have L.I.F.E.S open on your computer while you look through this guide, so you can “click around” and get familiar with everything. Let’s get started!</w:t>
+            <w:t>!</w:t>
+          </w:r>
+          <w:r>
+            <w:rPr>
+              <w:rFonts w:ascii="Times New Roman" w:hAnsi="Times New Roman" w:cs="Times New Roman"/>
+              <w:sz w:val="24"/>
+              <w:szCs w:val="24"/>
+            </w:rPr>
+            <w:t xml:space="preserve"> This guide is intended to be read by anybody operating the L.I.F.E.S.V2 desktop application. </w:t>
+          </w:r>
+          <w:r>
+            <w:rPr>
+              <w:rFonts w:ascii="Times New Roman" w:hAnsi="Times New Roman" w:cs="Times New Roman"/>
+              <w:sz w:val="24"/>
+              <w:szCs w:val="24"/>
+            </w:rPr>
+            <w:t>We</w:t>
+          </w:r>
+          <w:r>
+            <w:rPr>
+              <w:rFonts w:ascii="Times New Roman" w:hAnsi="Times New Roman" w:cs="Times New Roman"/>
+              <w:sz w:val="24"/>
+              <w:szCs w:val="24"/>
+            </w:rPr>
+            <w:t xml:space="preserve"> hope this guide will help you get comfortable with the Lions Final Exam Scheduler application. The developers of this application encourage you to have L.I.F.E.S open on your computer while you look through this guide, so you can “click around” and get familiar with everything. Let’s get started!</w:t>
           </w:r>
         </w:p>
         <w:p>
           <w:pPr>
             <w:pStyle w:val="Heading1"/>
           </w:pPr>
-          <w:bookmarkStart w:id="1" w:name="_Toc290543508"/>
+          <w:bookmarkStart w:id="2" w:name="_Toc417315656"/>
           <w:r>
             <w:t>Getting Started</w:t>
           </w:r>
+          <w:bookmarkEnd w:id="2"/>
         </w:p>
         <w:p>
           <w:pPr>
@@ -1695,10 +2020,11 @@
           <w:pPr>
             <w:pStyle w:val="Heading1"/>
           </w:pPr>
+          <w:bookmarkStart w:id="3" w:name="_Toc417315657"/>
           <w:r>
             <w:t>Administrative</w:t>
           </w:r>
-          <w:bookmarkEnd w:id="1"/>
+          <w:bookmarkEnd w:id="3"/>
           <w:r>
             <w:t xml:space="preserve"> </w:t>
           </w:r>
@@ -1724,7 +2050,7 @@
               <w:i/>
             </w:rPr>
           </w:pPr>
-          <w:bookmarkStart w:id="2" w:name="_Toc290543509"/>
+          <w:bookmarkStart w:id="4" w:name="_Toc417315658"/>
           <w:r>
             <w:rPr>
               <w:i/>
@@ -1737,88 +2063,113 @@
             </w:rPr>
             <w:t>s</w:t>
           </w:r>
-          <w:bookmarkEnd w:id="2"/>
-        </w:p>
-        <w:p/>
-        <w:p>
-          <w:pPr>
-            <w:pStyle w:val="Heading3"/>
-          </w:pPr>
-          <w:bookmarkStart w:id="3" w:name="_Toc290543510"/>
-          <w:r>
-            <w:t>Creating</w:t>
-          </w:r>
-          <w:r>
-            <w:t xml:space="preserve"> Users</w:t>
-          </w:r>
-          <w:bookmarkEnd w:id="3"/>
-        </w:p>
-        <w:p>
-          <w:r>
-            <w:t>Clicking “Create User”</w:t>
-          </w:r>
-          <w:r>
-            <w:t xml:space="preserve">, a new </w:t>
-          </w:r>
+          <w:bookmarkEnd w:id="4"/>
         </w:p>
         <w:p>
           <w:pPr>
             <w:pStyle w:val="Heading3"/>
           </w:pPr>
-          <w:bookmarkStart w:id="4" w:name="_Toc290543511"/>
-          <w:r>
-            <w:t>Deleting Users</w:t>
-          </w:r>
-          <w:bookmarkEnd w:id="4"/>
+          <w:bookmarkStart w:id="5" w:name="_Toc417315659"/>
+          <w:r>
+            <w:t>Creating</w:t>
+          </w:r>
+          <w:r>
+            <w:t xml:space="preserve"> Users</w:t>
+          </w:r>
+          <w:bookmarkEnd w:id="5"/>
         </w:p>
         <w:p>
           <w:r>
-            <w:t>Clicking Delete User will open the “Delete User” screen.</w:t>
+            <w:t>Clicking “Create User”</w:t>
+          </w:r>
+          <w:r>
+            <w:t xml:space="preserve">, a new </w:t>
           </w:r>
         </w:p>
         <w:p>
           <w:pPr>
             <w:pStyle w:val="Heading3"/>
           </w:pPr>
-          <w:bookmarkStart w:id="5" w:name="_Toc290543512"/>
-          <w:r>
-            <w:t>Unlocking Users</w:t>
-          </w:r>
-          <w:bookmarkEnd w:id="5"/>
+          <w:bookmarkStart w:id="6" w:name="_Toc417315660"/>
+          <w:r>
+            <w:t>Deleting Users</w:t>
+          </w:r>
+          <w:bookmarkEnd w:id="6"/>
         </w:p>
         <w:p>
-          <w:proofErr w:type="spellStart"/>
-          <w:r>
-            <w:rPr>
-              <w:highlight w:val="yellow"/>
-            </w:rPr>
-            <w:t>Dunno</w:t>
-          </w:r>
-          <w:proofErr w:type="spellEnd"/>
-          <w:r>
-            <w:rPr>
-              <w:highlight w:val="yellow"/>
-            </w:rPr>
-            <w:t xml:space="preserve"> about this yet</w:t>
+          <w:r>
+            <w:t>Clicking Delete User will open the “Delete User” screen.</w:t>
           </w:r>
         </w:p>
-        <w:p/>
         <w:p>
           <w:pPr>
             <w:pStyle w:val="Heading3"/>
           </w:pPr>
-          <w:bookmarkStart w:id="6" w:name="_Toc290543513"/>
+          <w:bookmarkStart w:id="7" w:name="_Toc417315661"/>
           <w:r>
             <w:t>Resetting Passwords</w:t>
           </w:r>
-          <w:bookmarkEnd w:id="6"/>
+          <w:bookmarkEnd w:id="7"/>
         </w:p>
         <w:p>
           <w:r>
-            <w:t>Check lucid charts</w:t>
+            <w:rPr>
+              <w:highlight w:val="yellow"/>
+            </w:rPr>
+            <w:t>[NEED FIGURE HERE]</w:t>
           </w:r>
         </w:p>
-        <w:p/>
+        <w:p>
+          <w:pPr>
+            <w:pStyle w:val="Heading3"/>
+          </w:pPr>
+          <w:bookmarkStart w:id="8" w:name="_Toc417315662"/>
+          <w:r>
+            <w:t xml:space="preserve">Unlocking </w:t>
+          </w:r>
+          <w:r>
+            <w:t>a User Account</w:t>
+          </w:r>
+          <w:bookmarkEnd w:id="8"/>
+        </w:p>
+        <w:p>
+          <w:r>
+            <w:t>To unlock it, you must reset the password of that user.</w:t>
+          </w:r>
+          <w:r>
+            <w:t xml:space="preserve">  </w:t>
+          </w:r>
+          <w:r>
+            <w:t xml:space="preserve">It is recommended to refer back to the previous section labeled “Resetting Passwords.” </w:t>
+          </w:r>
+          <w:r>
+            <w:t>The</w:t>
+          </w:r>
+          <w:r>
+            <w:t xml:space="preserve"> </w:t>
+          </w:r>
+          <w:r>
+            <w:t xml:space="preserve">row that contains the </w:t>
+          </w:r>
+          <w:r>
+            <w:t>user</w:t>
+          </w:r>
+          <w:r>
+            <w:t xml:space="preserve"> </w:t>
+          </w:r>
+          <w:r>
+            <w:t>whose</w:t>
+          </w:r>
+          <w:r>
+            <w:t xml:space="preserve"> account is locked</w:t>
+          </w:r>
+          <w:r>
+            <w:t xml:space="preserve"> </w:t>
+          </w:r>
+          <w:r>
+            <w:t>will be highlighted red.</w:t>
+          </w:r>
+        </w:p>
         <w:p>
           <w:pPr>
             <w:pStyle w:val="Heading2"/>
@@ -1826,7 +2177,7 @@
               <w:i/>
             </w:rPr>
           </w:pPr>
-          <w:bookmarkStart w:id="7" w:name="_Toc290543514"/>
+          <w:bookmarkStart w:id="9" w:name="_Toc417315663"/>
           <w:r>
             <w:rPr>
               <w:i/>
@@ -1840,20 +2191,20 @@
             </w:rPr>
             <w:t>s</w:t>
           </w:r>
-          <w:bookmarkEnd w:id="7"/>
+          <w:bookmarkEnd w:id="9"/>
         </w:p>
         <w:p>
           <w:pPr>
             <w:pStyle w:val="Heading1"/>
           </w:pPr>
-          <w:bookmarkStart w:id="8" w:name="_Toc290543515"/>
+          <w:bookmarkStart w:id="10" w:name="_Toc417315664"/>
           <w:r>
             <w:t>Logging In</w:t>
           </w:r>
         </w:p>
       </w:sdtContent>
     </w:sdt>
-    <w:bookmarkEnd w:id="8" w:displacedByCustomXml="prev"/>
+    <w:bookmarkEnd w:id="10" w:displacedByCustomXml="prev"/>
     <w:p>
       <w:pPr>
         <w:rPr>
@@ -2028,8 +2379,6 @@
           <w:szCs w:val="24"/>
         </w:rPr>
       </w:pPr>
-      <w:bookmarkStart w:id="9" w:name="_GoBack"/>
-      <w:bookmarkEnd w:id="9"/>
       <w:r>
         <w:rPr>
           <w:rFonts w:ascii="Times New Roman" w:hAnsi="Times New Roman" w:cs="Times New Roman"/>
@@ -2118,11 +2467,11 @@
       <w:pPr>
         <w:pStyle w:val="Heading1"/>
       </w:pPr>
-      <w:bookmarkStart w:id="10" w:name="_Toc290543516"/>
+      <w:bookmarkStart w:id="11" w:name="_Toc417315665"/>
       <w:r>
         <w:t>The Home Screen</w:t>
       </w:r>
-      <w:bookmarkEnd w:id="10"/>
+      <w:bookmarkEnd w:id="11"/>
     </w:p>
     <w:p/>
     <w:p>
@@ -2188,11 +2537,11 @@
       <w:pPr>
         <w:pStyle w:val="Heading1"/>
       </w:pPr>
-      <w:bookmarkStart w:id="11" w:name="_Toc290543517"/>
+      <w:bookmarkStart w:id="12" w:name="_Toc417315666"/>
       <w:r>
         <w:t>Creating Your First Examination Schedule</w:t>
       </w:r>
-      <w:bookmarkEnd w:id="11"/>
+      <w:bookmarkEnd w:id="12"/>
     </w:p>
     <w:p>
       <w:pPr>
@@ -2201,35 +2550,12 @@
           <w:i/>
         </w:rPr>
       </w:pPr>
-      <w:bookmarkStart w:id="12" w:name="_Toc290543518"/>
+      <w:bookmarkStart w:id="13" w:name="_Toc417315667"/>
       <w:r>
         <w:rPr>
           <w:i/>
         </w:rPr>
         <w:t>Entering Time Constraints</w:t>
-      </w:r>
-      <w:bookmarkEnd w:id="12"/>
-    </w:p>
-    <w:p>
-      <w:pPr>
-        <w:rPr>
-          <w:i/>
-        </w:rPr>
-      </w:pPr>
-    </w:p>
-    <w:p>
-      <w:pPr>
-        <w:pStyle w:val="Heading2"/>
-        <w:rPr>
-          <w:i/>
-        </w:rPr>
-      </w:pPr>
-      <w:bookmarkStart w:id="13" w:name="_Toc290543519"/>
-      <w:r>
-        <w:rPr>
-          <w:i/>
-        </w:rPr>
-        <w:t>Entering an Enrollment File</w:t>
       </w:r>
       <w:bookmarkEnd w:id="13"/>
     </w:p>
@@ -2247,12 +2573,12 @@
           <w:i/>
         </w:rPr>
       </w:pPr>
-      <w:bookmarkStart w:id="14" w:name="_Toc290543520"/>
+      <w:bookmarkStart w:id="14" w:name="_Toc417315668"/>
       <w:r>
         <w:rPr>
           <w:i/>
         </w:rPr>
-        <w:t>Actually Running the Scheduler</w:t>
+        <w:t>Entering an Enrollment File</w:t>
       </w:r>
       <w:bookmarkEnd w:id="14"/>
     </w:p>
@@ -2270,12 +2596,12 @@
           <w:i/>
         </w:rPr>
       </w:pPr>
-      <w:bookmarkStart w:id="15" w:name="_Toc290543521"/>
+      <w:bookmarkStart w:id="15" w:name="_Toc417315669"/>
       <w:r>
         <w:rPr>
           <w:i/>
         </w:rPr>
-        <w:t>Rescheduling</w:t>
+        <w:t>Actually Running the Scheduler</w:t>
       </w:r>
       <w:bookmarkEnd w:id="15"/>
     </w:p>
@@ -2293,22 +2619,35 @@
           <w:i/>
         </w:rPr>
       </w:pPr>
-      <w:bookmarkStart w:id="16" w:name="_Toc290543522"/>
+      <w:bookmarkStart w:id="16" w:name="_Toc417315670"/>
+      <w:r>
+        <w:rPr>
+          <w:i/>
+        </w:rPr>
+        <w:t>Rescheduling</w:t>
+      </w:r>
+      <w:bookmarkEnd w:id="16"/>
+    </w:p>
+    <w:p>
+      <w:pPr>
+        <w:rPr>
+          <w:i/>
+        </w:rPr>
+      </w:pPr>
+    </w:p>
+    <w:p>
+      <w:pPr>
+        <w:pStyle w:val="Heading2"/>
+        <w:rPr>
+          <w:i/>
+        </w:rPr>
+      </w:pPr>
+      <w:bookmarkStart w:id="17" w:name="_Toc417315671"/>
       <w:r>
         <w:rPr>
           <w:i/>
         </w:rPr>
         <w:t>Editing a Schedule That Was Generated</w:t>
-      </w:r>
-      <w:bookmarkEnd w:id="16"/>
-    </w:p>
-    <w:p>
-      <w:pPr>
-        <w:pStyle w:val="Heading1"/>
-      </w:pPr>
-      <w:bookmarkStart w:id="17" w:name="_Toc290543523"/>
-      <w:r>
-        <w:t>Saving a Schedule</w:t>
       </w:r>
       <w:bookmarkEnd w:id="17"/>
     </w:p>
@@ -2316,11 +2655,34 @@
       <w:pPr>
         <w:pStyle w:val="Heading1"/>
       </w:pPr>
-      <w:bookmarkStart w:id="18" w:name="_Toc290543524"/>
+      <w:bookmarkStart w:id="18" w:name="_Toc417315672"/>
       <w:r>
+        <w:t>Saving a Schedule</w:t>
+      </w:r>
+      <w:bookmarkEnd w:id="18"/>
+    </w:p>
+    <w:p/>
+    <w:p>
+      <w:pPr>
+        <w:pStyle w:val="Heading1"/>
+      </w:pPr>
+      <w:bookmarkStart w:id="19" w:name="_Toc417315673"/>
+      <w:r>
+        <w:t>Loading a Schedule</w:t>
+      </w:r>
+      <w:bookmarkEnd w:id="19"/>
+    </w:p>
+    <w:p/>
+    <w:p>
+      <w:pPr>
+        <w:pStyle w:val="Heading1"/>
+      </w:pPr>
+      <w:bookmarkStart w:id="20" w:name="_Toc417315674"/>
+      <w:r>
+        <w:lastRenderedPageBreak/>
         <w:t>Frequently Asked Questions</w:t>
       </w:r>
-      <w:bookmarkEnd w:id="18"/>
+      <w:bookmarkEnd w:id="20"/>
     </w:p>
     <w:sectPr>
       <w:type w:val="continuous"/>
@@ -3005,6 +3367,17 @@
       <w:contextualSpacing/>
     </w:pPr>
   </w:style>
+  <w:style w:type="character" w:styleId="Hyperlink">
+    <w:name w:val="Hyperlink"/>
+    <w:basedOn w:val="DefaultParagraphFont"/>
+    <w:uiPriority w:val="99"/>
+    <w:unhideWhenUsed/>
+    <w:rsid w:val="002F5C6F"/>
+    <w:rPr>
+      <w:color w:val="0000FF" w:themeColor="hyperlink"/>
+      <w:u w:val="single"/>
+    </w:rPr>
+  </w:style>
 </w:styles>
 </file>
 
@@ -3556,6 +3929,17 @@
       <w:ind w:left="720"/>
       <w:contextualSpacing/>
     </w:pPr>
+  </w:style>
+  <w:style w:type="character" w:styleId="Hyperlink">
+    <w:name w:val="Hyperlink"/>
+    <w:basedOn w:val="DefaultParagraphFont"/>
+    <w:uiPriority w:val="99"/>
+    <w:unhideWhenUsed/>
+    <w:rsid w:val="002F5C6F"/>
+    <w:rPr>
+      <w:color w:val="0000FF" w:themeColor="hyperlink"/>
+      <w:u w:val="single"/>
+    </w:rPr>
   </w:style>
 </w:styles>
 </file>
@@ -3869,7 +4253,7 @@
 </file>
 
 <file path=customXml/itemProps2.xml><?xml version="1.0" encoding="utf-8"?>
-<ds:datastoreItem xmlns:ds="http://schemas.openxmlformats.org/officeDocument/2006/customXml" ds:itemID="{9F1D65D1-E7DC-4AA2-A5B7-EAADF8992D7E}">
+<ds:datastoreItem xmlns:ds="http://schemas.openxmlformats.org/officeDocument/2006/customXml" ds:itemID="{9EA8B971-B8FC-4242-A373-DF8C70761801}">
   <ds:schemaRefs>
     <ds:schemaRef ds:uri="http://schemas.openxmlformats.org/officeDocument/2006/bibliography"/>
   </ds:schemaRefs>

</xml_diff>

<commit_message>
readed the user manuals for PDF
</commit_message>
<xml_diff>
--- a/Documents/UserManual/UserManualLIFESV2.docx
+++ b/Documents/UserManual/UserManualLIFESV2.docx
@@ -260,6 +260,14 @@
         </w:p>
         <w:sdt>
           <w:sdtPr>
+            <w:rPr>
+              <w:rFonts w:asciiTheme="minorHAnsi" w:eastAsiaTheme="minorHAnsi" w:hAnsiTheme="minorHAnsi" w:cstheme="minorBidi"/>
+              <w:b w:val="0"/>
+              <w:bCs w:val="0"/>
+              <w:color w:val="auto"/>
+              <w:sz w:val="22"/>
+              <w:szCs w:val="22"/>
+            </w:rPr>
             <w:id w:val="-1539419941"/>
             <w:docPartObj>
               <w:docPartGallery w:val="Table of Contents"/>
@@ -268,11 +276,7 @@
           </w:sdtPr>
           <w:sdtEndPr>
             <w:rPr>
-              <w:rFonts w:asciiTheme="minorHAnsi" w:eastAsiaTheme="minorHAnsi" w:hAnsiTheme="minorHAnsi" w:cstheme="minorBidi"/>
               <w:noProof/>
-              <w:color w:val="auto"/>
-              <w:sz w:val="22"/>
-              <w:szCs w:val="22"/>
             </w:rPr>
           </w:sdtEndPr>
           <w:sdtContent>
@@ -283,6 +287,8 @@
               <w:r>
                 <w:t>Contents</w:t>
               </w:r>
+              <w:bookmarkStart w:id="0" w:name="_GoBack"/>
+              <w:bookmarkEnd w:id="0"/>
             </w:p>
             <w:p>
               <w:pPr>
@@ -307,7 +313,7 @@
               <w:r>
                 <w:fldChar w:fldCharType="separate"/>
               </w:r>
-              <w:hyperlink w:anchor="_Toc418538147" w:history="1">
+              <w:hyperlink w:anchor="_Toc418597685" w:history="1">
                 <w:r>
                   <w:rPr>
                     <w:rStyle w:val="Hyperlink"/>
@@ -335,7 +341,7 @@
                     <w:noProof/>
                     <w:webHidden/>
                   </w:rPr>
-                  <w:instrText xml:space="preserve"> PAGEREF _Toc418538147 \h </w:instrText>
+                  <w:instrText xml:space="preserve"> PAGEREF _Toc418597685 \h </w:instrText>
                 </w:r>
                 <w:r>
                   <w:rPr>
@@ -380,7 +386,7 @@
                   <w:szCs w:val="22"/>
                 </w:rPr>
               </w:pPr>
-              <w:hyperlink w:anchor="_Toc418538148" w:history="1">
+              <w:hyperlink w:anchor="_Toc418597686" w:history="1">
                 <w:r>
                   <w:rPr>
                     <w:rStyle w:val="Hyperlink"/>
@@ -408,7 +414,7 @@
                     <w:noProof/>
                     <w:webHidden/>
                   </w:rPr>
-                  <w:instrText xml:space="preserve"> PAGEREF _Toc418538148 \h </w:instrText>
+                  <w:instrText xml:space="preserve"> PAGEREF _Toc418597686 \h </w:instrText>
                 </w:r>
                 <w:r>
                   <w:rPr>
@@ -453,7 +459,7 @@
                   <w:szCs w:val="22"/>
                 </w:rPr>
               </w:pPr>
-              <w:hyperlink w:anchor="_Toc418538149" w:history="1">
+              <w:hyperlink w:anchor="_Toc418597687" w:history="1">
                 <w:r>
                   <w:rPr>
                     <w:rStyle w:val="Hyperlink"/>
@@ -481,7 +487,7 @@
                     <w:noProof/>
                     <w:webHidden/>
                   </w:rPr>
-                  <w:instrText xml:space="preserve"> PAGEREF _Toc418538149 \h </w:instrText>
+                  <w:instrText xml:space="preserve"> PAGEREF _Toc418597687 \h </w:instrText>
                 </w:r>
                 <w:r>
                   <w:rPr>
@@ -523,7 +529,7 @@
                   <w:noProof/>
                 </w:rPr>
               </w:pPr>
-              <w:hyperlink w:anchor="_Toc418538150" w:history="1">
+              <w:hyperlink w:anchor="_Toc418597688" w:history="1">
                 <w:r>
                   <w:rPr>
                     <w:rStyle w:val="Hyperlink"/>
@@ -551,7 +557,7 @@
                     <w:noProof/>
                     <w:webHidden/>
                   </w:rPr>
-                  <w:instrText xml:space="preserve"> PAGEREF _Toc418538150 \h </w:instrText>
+                  <w:instrText xml:space="preserve"> PAGEREF _Toc418597688 \h </w:instrText>
                 </w:r>
                 <w:r>
                   <w:rPr>
@@ -593,7 +599,7 @@
                   <w:noProof/>
                 </w:rPr>
               </w:pPr>
-              <w:hyperlink w:anchor="_Toc418538151" w:history="1">
+              <w:hyperlink w:anchor="_Toc418597689" w:history="1">
                 <w:r>
                   <w:rPr>
                     <w:rStyle w:val="Hyperlink"/>
@@ -621,7 +627,7 @@
                     <w:noProof/>
                     <w:webHidden/>
                   </w:rPr>
-                  <w:instrText xml:space="preserve"> PAGEREF _Toc418538151 \h </w:instrText>
+                  <w:instrText xml:space="preserve"> PAGEREF _Toc418597689 \h </w:instrText>
                 </w:r>
                 <w:r>
                   <w:rPr>
@@ -663,7 +669,7 @@
                   <w:noProof/>
                 </w:rPr>
               </w:pPr>
-              <w:hyperlink w:anchor="_Toc418538152" w:history="1">
+              <w:hyperlink w:anchor="_Toc418597690" w:history="1">
                 <w:r>
                   <w:rPr>
                     <w:rStyle w:val="Hyperlink"/>
@@ -691,7 +697,7 @@
                     <w:noProof/>
                     <w:webHidden/>
                   </w:rPr>
-                  <w:instrText xml:space="preserve"> PAGEREF _Toc418538152 \h </w:instrText>
+                  <w:instrText xml:space="preserve"> PAGEREF _Toc418597690 \h </w:instrText>
                 </w:r>
                 <w:r>
                   <w:rPr>
@@ -733,7 +739,7 @@
                   <w:noProof/>
                 </w:rPr>
               </w:pPr>
-              <w:hyperlink w:anchor="_Toc418538153" w:history="1">
+              <w:hyperlink w:anchor="_Toc418597691" w:history="1">
                 <w:r>
                   <w:rPr>
                     <w:rStyle w:val="Hyperlink"/>
@@ -761,7 +767,7 @@
                     <w:noProof/>
                     <w:webHidden/>
                   </w:rPr>
-                  <w:instrText xml:space="preserve"> PAGEREF _Toc418538153 \h </w:instrText>
+                  <w:instrText xml:space="preserve"> PAGEREF _Toc418597691 \h </w:instrText>
                 </w:r>
                 <w:r>
                   <w:rPr>
@@ -806,7 +812,7 @@
                   <w:szCs w:val="22"/>
                 </w:rPr>
               </w:pPr>
-              <w:hyperlink w:anchor="_Toc418538154" w:history="1">
+              <w:hyperlink w:anchor="_Toc418597692" w:history="1">
                 <w:r>
                   <w:rPr>
                     <w:rStyle w:val="Hyperlink"/>
@@ -834,7 +840,7 @@
                     <w:noProof/>
                     <w:webHidden/>
                   </w:rPr>
-                  <w:instrText xml:space="preserve"> PAGEREF _Toc418538154 \h </w:instrText>
+                  <w:instrText xml:space="preserve"> PAGEREF _Toc418597692 \h </w:instrText>
                 </w:r>
                 <w:r>
                   <w:rPr>
@@ -879,7 +885,7 @@
                   <w:szCs w:val="22"/>
                 </w:rPr>
               </w:pPr>
-              <w:hyperlink w:anchor="_Toc418538155" w:history="1">
+              <w:hyperlink w:anchor="_Toc418597693" w:history="1">
                 <w:r>
                   <w:rPr>
                     <w:rStyle w:val="Hyperlink"/>
@@ -907,7 +913,7 @@
                     <w:noProof/>
                     <w:webHidden/>
                   </w:rPr>
-                  <w:instrText xml:space="preserve"> PAGEREF _Toc418538155 \h </w:instrText>
+                  <w:instrText xml:space="preserve"> PAGEREF _Toc418597693 \h </w:instrText>
                 </w:r>
                 <w:r>
                   <w:rPr>
@@ -927,7 +933,7 @@
                     <w:noProof/>
                     <w:webHidden/>
                   </w:rPr>
-                  <w:t>3</w:t>
+                  <w:t>4</w:t>
                 </w:r>
                 <w:r>
                   <w:rPr>
@@ -952,7 +958,7 @@
                   <w:szCs w:val="22"/>
                 </w:rPr>
               </w:pPr>
-              <w:hyperlink w:anchor="_Toc418538156" w:history="1">
+              <w:hyperlink w:anchor="_Toc418597694" w:history="1">
                 <w:r>
                   <w:rPr>
                     <w:rStyle w:val="Hyperlink"/>
@@ -980,7 +986,7 @@
                     <w:noProof/>
                     <w:webHidden/>
                   </w:rPr>
-                  <w:instrText xml:space="preserve"> PAGEREF _Toc418538156 \h </w:instrText>
+                  <w:instrText xml:space="preserve"> PAGEREF _Toc418597694 \h </w:instrText>
                 </w:r>
                 <w:r>
                   <w:rPr>
@@ -1023,7 +1029,7 @@
                   <w:noProof/>
                 </w:rPr>
               </w:pPr>
-              <w:hyperlink w:anchor="_Toc418538157" w:history="1">
+              <w:hyperlink w:anchor="_Toc418597695" w:history="1">
                 <w:r>
                   <w:rPr>
                     <w:rStyle w:val="Hyperlink"/>
@@ -1052,7 +1058,7 @@
                     <w:noProof/>
                     <w:webHidden/>
                   </w:rPr>
-                  <w:instrText xml:space="preserve"> PAGEREF _Toc418538157 \h </w:instrText>
+                  <w:instrText xml:space="preserve"> PAGEREF _Toc418597695 \h </w:instrText>
                 </w:r>
                 <w:r>
                   <w:rPr>
@@ -1094,7 +1100,7 @@
                   <w:noProof/>
                 </w:rPr>
               </w:pPr>
-              <w:hyperlink w:anchor="_Toc418538158" w:history="1">
+              <w:hyperlink w:anchor="_Toc418597696" w:history="1">
                 <w:r>
                   <w:rPr>
                     <w:rStyle w:val="Hyperlink"/>
@@ -1122,7 +1128,7 @@
                     <w:noProof/>
                     <w:webHidden/>
                   </w:rPr>
-                  <w:instrText xml:space="preserve"> PAGEREF _Toc418538158 \h </w:instrText>
+                  <w:instrText xml:space="preserve"> PAGEREF _Toc418597696 \h </w:instrText>
                 </w:r>
                 <w:r>
                   <w:rPr>
@@ -1142,7 +1148,7 @@
                     <w:noProof/>
                     <w:webHidden/>
                   </w:rPr>
-                  <w:t>4</w:t>
+                  <w:t>5</w:t>
                 </w:r>
                 <w:r>
                   <w:rPr>
@@ -1164,7 +1170,7 @@
                   <w:noProof/>
                 </w:rPr>
               </w:pPr>
-              <w:hyperlink w:anchor="_Toc418538159" w:history="1">
+              <w:hyperlink w:anchor="_Toc418597697" w:history="1">
                 <w:r>
                   <w:rPr>
                     <w:rStyle w:val="Hyperlink"/>
@@ -1192,7 +1198,7 @@
                     <w:noProof/>
                     <w:webHidden/>
                   </w:rPr>
-                  <w:instrText xml:space="preserve"> PAGEREF _Toc418538159 \h </w:instrText>
+                  <w:instrText xml:space="preserve"> PAGEREF _Toc418597697 \h </w:instrText>
                 </w:r>
                 <w:r>
                   <w:rPr>
@@ -1212,7 +1218,7 @@
                     <w:noProof/>
                     <w:webHidden/>
                   </w:rPr>
-                  <w:t>4</w:t>
+                  <w:t>5</w:t>
                 </w:r>
                 <w:r>
                   <w:rPr>
@@ -1234,7 +1240,7 @@
                   <w:noProof/>
                 </w:rPr>
               </w:pPr>
-              <w:hyperlink w:anchor="_Toc418538160" w:history="1">
+              <w:hyperlink w:anchor="_Toc418597698" w:history="1">
                 <w:r>
                   <w:rPr>
                     <w:rStyle w:val="Hyperlink"/>
@@ -1262,7 +1268,7 @@
                     <w:noProof/>
                     <w:webHidden/>
                   </w:rPr>
-                  <w:instrText xml:space="preserve"> PAGEREF _Toc418538160 \h </w:instrText>
+                  <w:instrText xml:space="preserve"> PAGEREF _Toc418597698 \h </w:instrText>
                 </w:r>
                 <w:r>
                   <w:rPr>
@@ -1304,7 +1310,7 @@
                   <w:noProof/>
                 </w:rPr>
               </w:pPr>
-              <w:hyperlink w:anchor="_Toc418538161" w:history="1">
+              <w:hyperlink w:anchor="_Toc418597699" w:history="1">
                 <w:r>
                   <w:rPr>
                     <w:rStyle w:val="Hyperlink"/>
@@ -1332,7 +1338,7 @@
                     <w:noProof/>
                     <w:webHidden/>
                   </w:rPr>
-                  <w:instrText xml:space="preserve"> PAGEREF _Toc418538161 \h </w:instrText>
+                  <w:instrText xml:space="preserve"> PAGEREF _Toc418597699 \h </w:instrText>
                 </w:r>
                 <w:r>
                   <w:rPr>
@@ -1374,7 +1380,7 @@
                   <w:noProof/>
                 </w:rPr>
               </w:pPr>
-              <w:hyperlink w:anchor="_Toc418538162" w:history="1">
+              <w:hyperlink w:anchor="_Toc418597700" w:history="1">
                 <w:r>
                   <w:rPr>
                     <w:rStyle w:val="Hyperlink"/>
@@ -1402,7 +1408,7 @@
                     <w:noProof/>
                     <w:webHidden/>
                   </w:rPr>
-                  <w:instrText xml:space="preserve"> PAGEREF _Toc418538162 \h </w:instrText>
+                  <w:instrText xml:space="preserve"> PAGEREF _Toc418597700 \h </w:instrText>
                 </w:r>
                 <w:r>
                   <w:rPr>
@@ -1445,7 +1451,7 @@
                   <w:noProof/>
                 </w:rPr>
               </w:pPr>
-              <w:hyperlink w:anchor="_Toc418538163" w:history="1">
+              <w:hyperlink w:anchor="_Toc418597701" w:history="1">
                 <w:r>
                   <w:rPr>
                     <w:rStyle w:val="Hyperlink"/>
@@ -1453,7 +1459,7 @@
                     <w:i/>
                     <w:noProof/>
                   </w:rPr>
-                  <w:t>Entering an Enrollment File</w:t>
+                  <w:t>Step 2: Entering an Enrollment File</w:t>
                 </w:r>
                 <w:r>
                   <w:rPr>
@@ -1474,7 +1480,7 @@
                     <w:noProof/>
                     <w:webHidden/>
                   </w:rPr>
-                  <w:instrText xml:space="preserve"> PAGEREF _Toc418538163 \h </w:instrText>
+                  <w:instrText xml:space="preserve"> PAGEREF _Toc418597701 \h </w:instrText>
                 </w:r>
                 <w:r>
                   <w:rPr>
@@ -1517,7 +1523,7 @@
                   <w:noProof/>
                 </w:rPr>
               </w:pPr>
-              <w:hyperlink w:anchor="_Toc418538164" w:history="1">
+              <w:hyperlink w:anchor="_Toc418597702" w:history="1">
                 <w:r>
                   <w:rPr>
                     <w:rStyle w:val="Hyperlink"/>
@@ -1525,7 +1531,7 @@
                     <w:i/>
                     <w:noProof/>
                   </w:rPr>
-                  <w:t>Actually Running the Scheduler</w:t>
+                  <w:t>Step 3: Actually Running the Scheduler</w:t>
                 </w:r>
                 <w:r>
                   <w:rPr>
@@ -1546,7 +1552,7 @@
                     <w:noProof/>
                     <w:webHidden/>
                   </w:rPr>
-                  <w:instrText xml:space="preserve"> PAGEREF _Toc418538164 \h </w:instrText>
+                  <w:instrText xml:space="preserve"> PAGEREF _Toc418597702 \h </w:instrText>
                 </w:r>
                 <w:r>
                   <w:rPr>
@@ -1589,7 +1595,7 @@
                   <w:noProof/>
                 </w:rPr>
               </w:pPr>
-              <w:hyperlink w:anchor="_Toc418538165" w:history="1">
+              <w:hyperlink w:anchor="_Toc418597703" w:history="1">
                 <w:r>
                   <w:rPr>
                     <w:rStyle w:val="Hyperlink"/>
@@ -1597,7 +1603,7 @@
                     <w:i/>
                     <w:noProof/>
                   </w:rPr>
-                  <w:t>Rescheduling</w:t>
+                  <w:t>Step 4: Rescheduling</w:t>
                 </w:r>
                 <w:r>
                   <w:rPr>
@@ -1618,7 +1624,7 @@
                     <w:noProof/>
                     <w:webHidden/>
                   </w:rPr>
-                  <w:instrText xml:space="preserve"> PAGEREF _Toc418538165 \h </w:instrText>
+                  <w:instrText xml:space="preserve"> PAGEREF _Toc418597703 \h </w:instrText>
                 </w:r>
                 <w:r>
                   <w:rPr>
@@ -1661,7 +1667,7 @@
                   <w:noProof/>
                 </w:rPr>
               </w:pPr>
-              <w:hyperlink w:anchor="_Toc418538166" w:history="1">
+              <w:hyperlink w:anchor="_Toc418597704" w:history="1">
                 <w:r>
                   <w:rPr>
                     <w:rStyle w:val="Hyperlink"/>
@@ -1669,7 +1675,7 @@
                     <w:i/>
                     <w:noProof/>
                   </w:rPr>
-                  <w:t>Modifying a Schedule That Was Generated</w:t>
+                  <w:t>Step 5: Modifying a Schedule That Was Generated</w:t>
                 </w:r>
                 <w:r>
                   <w:rPr>
@@ -1690,7 +1696,7 @@
                     <w:noProof/>
                     <w:webHidden/>
                   </w:rPr>
-                  <w:instrText xml:space="preserve"> PAGEREF _Toc418538166 \h </w:instrText>
+                  <w:instrText xml:space="preserve"> PAGEREF _Toc418597704 \h </w:instrText>
                 </w:r>
                 <w:r>
                   <w:rPr>
@@ -1735,7 +1741,7 @@
                   <w:szCs w:val="22"/>
                 </w:rPr>
               </w:pPr>
-              <w:hyperlink w:anchor="_Toc418538167" w:history="1">
+              <w:hyperlink w:anchor="_Toc418597705" w:history="1">
                 <w:r>
                   <w:rPr>
                     <w:rStyle w:val="Hyperlink"/>
@@ -1763,7 +1769,7 @@
                     <w:noProof/>
                     <w:webHidden/>
                   </w:rPr>
-                  <w:instrText xml:space="preserve"> PAGEREF _Toc418538167 \h </w:instrText>
+                  <w:instrText xml:space="preserve"> PAGEREF _Toc418597705 \h </w:instrText>
                 </w:r>
                 <w:r>
                   <w:rPr>
@@ -1834,9 +1840,9 @@
               <w:rFonts w:ascii="Times New Roman" w:hAnsi="Times New Roman" w:cs="Times New Roman"/>
             </w:rPr>
           </w:pPr>
-          <w:bookmarkStart w:id="0" w:name="_Toc418537563"/>
-          <w:bookmarkStart w:id="1" w:name="_Toc418538012"/>
-          <w:bookmarkStart w:id="2" w:name="_Toc418538147"/>
+          <w:bookmarkStart w:id="1" w:name="_Toc418537563"/>
+          <w:bookmarkStart w:id="2" w:name="_Toc418538012"/>
+          <w:bookmarkStart w:id="3" w:name="_Toc418597685"/>
           <w:r>
             <w:rPr>
               <w:rFonts w:ascii="Times New Roman" w:hAnsi="Times New Roman" w:cs="Times New Roman"/>
@@ -1844,9 +1850,9 @@
             <w:lastRenderedPageBreak/>
             <w:t>Introduction</w:t>
           </w:r>
-          <w:bookmarkEnd w:id="0"/>
           <w:bookmarkEnd w:id="1"/>
           <w:bookmarkEnd w:id="2"/>
+          <w:bookmarkEnd w:id="3"/>
         </w:p>
         <w:p>
           <w:pPr>
@@ -1928,18 +1934,18 @@
               <w:rFonts w:ascii="Times New Roman" w:hAnsi="Times New Roman" w:cs="Times New Roman"/>
             </w:rPr>
           </w:pPr>
-          <w:bookmarkStart w:id="3" w:name="_Toc418537564"/>
-          <w:bookmarkStart w:id="4" w:name="_Toc418538013"/>
-          <w:bookmarkStart w:id="5" w:name="_Toc418538148"/>
+          <w:bookmarkStart w:id="4" w:name="_Toc418537564"/>
+          <w:bookmarkStart w:id="5" w:name="_Toc418538013"/>
+          <w:bookmarkStart w:id="6" w:name="_Toc418597686"/>
           <w:r>
             <w:rPr>
               <w:rFonts w:ascii="Times New Roman" w:hAnsi="Times New Roman" w:cs="Times New Roman"/>
             </w:rPr>
             <w:t>Getting Started</w:t>
           </w:r>
-          <w:bookmarkEnd w:id="3"/>
           <w:bookmarkEnd w:id="4"/>
           <w:bookmarkEnd w:id="5"/>
+          <w:bookmarkEnd w:id="6"/>
         </w:p>
         <w:p>
           <w:pPr>
@@ -2029,9 +2035,9 @@
               <w:rFonts w:ascii="Times New Roman" w:hAnsi="Times New Roman" w:cs="Times New Roman"/>
             </w:rPr>
           </w:pPr>
-          <w:bookmarkStart w:id="6" w:name="_Toc418537565"/>
-          <w:bookmarkStart w:id="7" w:name="_Toc418538014"/>
-          <w:bookmarkStart w:id="8" w:name="_Toc418538149"/>
+          <w:bookmarkStart w:id="7" w:name="_Toc418537565"/>
+          <w:bookmarkStart w:id="8" w:name="_Toc418538014"/>
+          <w:bookmarkStart w:id="9" w:name="_Toc418597687"/>
           <w:r>
             <w:rPr>
               <w:rFonts w:ascii="Times New Roman" w:hAnsi="Times New Roman" w:cs="Times New Roman"/>
@@ -2050,9 +2056,9 @@
             </w:rPr>
             <w:t>Functionality</w:t>
           </w:r>
-          <w:bookmarkEnd w:id="6"/>
           <w:bookmarkEnd w:id="7"/>
           <w:bookmarkEnd w:id="8"/>
+          <w:bookmarkEnd w:id="9"/>
         </w:p>
         <w:p>
           <w:pPr>
@@ -2120,9 +2126,9 @@
               <w:szCs w:val="24"/>
             </w:rPr>
           </w:pPr>
-          <w:bookmarkStart w:id="9" w:name="_Toc418537566"/>
-          <w:bookmarkStart w:id="10" w:name="_Toc418538015"/>
-          <w:bookmarkStart w:id="11" w:name="_Toc418538150"/>
+          <w:bookmarkStart w:id="10" w:name="_Toc418537566"/>
+          <w:bookmarkStart w:id="11" w:name="_Toc418538015"/>
+          <w:bookmarkStart w:id="12" w:name="_Toc418597688"/>
           <w:r>
             <w:rPr>
               <w:rFonts w:ascii="Times New Roman" w:hAnsi="Times New Roman" w:cs="Times New Roman"/>
@@ -2139,9 +2145,9 @@
             </w:rPr>
             <w:t xml:space="preserve"> User</w:t>
           </w:r>
-          <w:bookmarkEnd w:id="9"/>
           <w:bookmarkEnd w:id="10"/>
           <w:bookmarkEnd w:id="11"/>
+          <w:bookmarkEnd w:id="12"/>
         </w:p>
         <w:p>
           <w:pPr>
@@ -2306,9 +2312,9 @@
               <w:rFonts w:ascii="Times New Roman" w:hAnsi="Times New Roman" w:cs="Times New Roman"/>
             </w:rPr>
           </w:pPr>
-          <w:bookmarkStart w:id="12" w:name="_Toc418537567"/>
-          <w:bookmarkStart w:id="13" w:name="_Toc418538016"/>
-          <w:bookmarkStart w:id="14" w:name="_Toc418538151"/>
+          <w:bookmarkStart w:id="13" w:name="_Toc418537567"/>
+          <w:bookmarkStart w:id="14" w:name="_Toc418538016"/>
+          <w:bookmarkStart w:id="15" w:name="_Toc418597689"/>
           <w:r>
             <w:rPr>
               <w:rFonts w:ascii="Times New Roman" w:hAnsi="Times New Roman" w:cs="Times New Roman"/>
@@ -2321,9 +2327,9 @@
             </w:rPr>
             <w:t xml:space="preserve"> User</w:t>
           </w:r>
-          <w:bookmarkEnd w:id="12"/>
           <w:bookmarkEnd w:id="13"/>
           <w:bookmarkEnd w:id="14"/>
+          <w:bookmarkEnd w:id="15"/>
         </w:p>
         <w:p>
           <w:pPr>
@@ -2381,9 +2387,9 @@
               <w:rFonts w:ascii="Times New Roman" w:hAnsi="Times New Roman" w:cs="Times New Roman"/>
             </w:rPr>
           </w:pPr>
-          <w:bookmarkStart w:id="15" w:name="_Toc418537568"/>
-          <w:bookmarkStart w:id="16" w:name="_Toc418538017"/>
-          <w:bookmarkStart w:id="17" w:name="_Toc418538152"/>
+          <w:bookmarkStart w:id="16" w:name="_Toc418537568"/>
+          <w:bookmarkStart w:id="17" w:name="_Toc418538017"/>
+          <w:bookmarkStart w:id="18" w:name="_Toc418597690"/>
           <w:r>
             <w:rPr>
               <w:rFonts w:ascii="Times New Roman" w:hAnsi="Times New Roman" w:cs="Times New Roman"/>
@@ -2391,9 +2397,9 @@
             <w:lastRenderedPageBreak/>
             <w:t>Resetting Passwords</w:t>
           </w:r>
-          <w:bookmarkEnd w:id="15"/>
           <w:bookmarkEnd w:id="16"/>
           <w:bookmarkEnd w:id="17"/>
+          <w:bookmarkEnd w:id="18"/>
         </w:p>
         <w:p>
           <w:pPr>
@@ -2417,15 +2423,7 @@
               <w:sz w:val="24"/>
               <w:szCs w:val="24"/>
             </w:rPr>
-            <w:t xml:space="preserve">an administrator must click on the user that wishes to change their password, and proceed to change it by clicking “Reset Password”. </w:t>
-          </w:r>
-          <w:r>
-            <w:rPr>
-              <w:rFonts w:ascii="Times New Roman" w:hAnsi="Times New Roman" w:cs="Times New Roman"/>
-              <w:sz w:val="24"/>
-              <w:szCs w:val="24"/>
-            </w:rPr>
-            <w:t xml:space="preserve">Passwords </w:t>
+            <w:t xml:space="preserve">an administrator must click on the user that wishes to change their password, and proceed to change it by clicking “Reset Password”. Passwords </w:t>
           </w:r>
           <w:r>
             <w:rPr>
@@ -2451,9 +2449,9 @@
               <w:rFonts w:ascii="Times New Roman" w:hAnsi="Times New Roman" w:cs="Times New Roman"/>
             </w:rPr>
           </w:pPr>
-          <w:bookmarkStart w:id="18" w:name="_Toc418537569"/>
-          <w:bookmarkStart w:id="19" w:name="_Toc418538018"/>
-          <w:bookmarkStart w:id="20" w:name="_Toc418538153"/>
+          <w:bookmarkStart w:id="19" w:name="_Toc418537569"/>
+          <w:bookmarkStart w:id="20" w:name="_Toc418538018"/>
+          <w:bookmarkStart w:id="21" w:name="_Toc418597691"/>
           <w:r>
             <w:rPr>
               <w:rFonts w:ascii="Times New Roman" w:hAnsi="Times New Roman" w:cs="Times New Roman"/>
@@ -2466,9 +2464,9 @@
             </w:rPr>
             <w:t>a User Account</w:t>
           </w:r>
-          <w:bookmarkEnd w:id="18"/>
           <w:bookmarkEnd w:id="19"/>
           <w:bookmarkEnd w:id="20"/>
+          <w:bookmarkEnd w:id="21"/>
         </w:p>
         <w:p>
           <w:pPr>
@@ -2484,7 +2482,7 @@
               <w:sz w:val="24"/>
               <w:szCs w:val="24"/>
             </w:rPr>
-            <w:t>To unlock an account, an administrator must reset the password of that user.</w:t>
+            <w:t xml:space="preserve">To unlock an account, an administrator must reset the password of that user. </w:t>
           </w:r>
           <w:r>
             <w:rPr>
@@ -2492,7 +2490,7 @@
               <w:sz w:val="24"/>
               <w:szCs w:val="24"/>
             </w:rPr>
-            <w:t xml:space="preserve"> </w:t>
+            <w:t xml:space="preserve">A </w:t>
           </w:r>
           <w:r>
             <w:rPr>
@@ -2500,7 +2498,7 @@
               <w:sz w:val="24"/>
               <w:szCs w:val="24"/>
             </w:rPr>
-            <w:t xml:space="preserve">A </w:t>
+            <w:t xml:space="preserve">user account that is </w:t>
           </w:r>
           <w:r>
             <w:rPr>
@@ -2508,7 +2506,7 @@
               <w:sz w:val="24"/>
               <w:szCs w:val="24"/>
             </w:rPr>
-            <w:t xml:space="preserve">user account that is </w:t>
+            <w:t>locked</w:t>
           </w:r>
           <w:r>
             <w:rPr>
@@ -2516,31 +2514,7 @@
               <w:sz w:val="24"/>
               <w:szCs w:val="24"/>
             </w:rPr>
-            <w:t>locked</w:t>
-          </w:r>
-          <w:r>
-            <w:rPr>
-              <w:rFonts w:ascii="Times New Roman" w:hAnsi="Times New Roman" w:cs="Times New Roman"/>
-              <w:sz w:val="24"/>
-              <w:szCs w:val="24"/>
-            </w:rPr>
-            <w:t xml:space="preserve"> will be highlighted red in the “Resetting Passwords” dialog box </w:t>
-          </w:r>
-          <w:r>
-            <w:rPr>
-              <w:rFonts w:ascii="Times New Roman" w:hAnsi="Times New Roman" w:cs="Times New Roman"/>
-              <w:sz w:val="24"/>
-              <w:szCs w:val="24"/>
-            </w:rPr>
-            <w:t>(as seen in the figure above)</w:t>
-          </w:r>
-          <w:r>
-            <w:rPr>
-              <w:rFonts w:ascii="Times New Roman" w:hAnsi="Times New Roman" w:cs="Times New Roman"/>
-              <w:sz w:val="24"/>
-              <w:szCs w:val="24"/>
-            </w:rPr>
-            <w:t>.</w:t>
+            <w:t xml:space="preserve"> will be highlighted red in the “Resetting Passwords” dialog box (as seen in the figure above).</w:t>
           </w:r>
           <w:r>
             <w:rPr>
@@ -2574,9 +2548,9 @@
               <w:rFonts w:ascii="Times New Roman" w:hAnsi="Times New Roman" w:cs="Times New Roman"/>
             </w:rPr>
           </w:pPr>
-          <w:bookmarkStart w:id="21" w:name="_Toc418537570"/>
-          <w:bookmarkStart w:id="22" w:name="_Toc418538019"/>
-          <w:bookmarkStart w:id="23" w:name="_Toc418538154"/>
+          <w:bookmarkStart w:id="22" w:name="_Toc418537570"/>
+          <w:bookmarkStart w:id="23" w:name="_Toc418538019"/>
+          <w:bookmarkStart w:id="24" w:name="_Toc418597692"/>
           <w:r>
             <w:rPr>
               <w:rFonts w:ascii="Times New Roman" w:hAnsi="Times New Roman" w:cs="Times New Roman"/>
@@ -2586,9 +2560,9 @@
         </w:p>
       </w:sdtContent>
     </w:sdt>
+    <w:bookmarkEnd w:id="24" w:displacedByCustomXml="prev"/>
     <w:bookmarkEnd w:id="23" w:displacedByCustomXml="prev"/>
     <w:bookmarkEnd w:id="22" w:displacedByCustomXml="prev"/>
-    <w:bookmarkEnd w:id="21" w:displacedByCustomXml="prev"/>
     <w:p>
       <w:pPr>
         <w:rPr>
@@ -2967,9 +2941,9 @@
           <w:rFonts w:ascii="Times New Roman" w:hAnsi="Times New Roman" w:cs="Times New Roman"/>
         </w:rPr>
       </w:pPr>
-      <w:bookmarkStart w:id="24" w:name="_Toc418537571"/>
-      <w:bookmarkStart w:id="25" w:name="_Toc418538020"/>
-      <w:bookmarkStart w:id="26" w:name="_Toc418538155"/>
+      <w:bookmarkStart w:id="25" w:name="_Toc418537571"/>
+      <w:bookmarkStart w:id="26" w:name="_Toc418538020"/>
+      <w:bookmarkStart w:id="27" w:name="_Toc418597693"/>
       <w:r>
         <w:rPr>
           <w:rFonts w:ascii="Times New Roman" w:hAnsi="Times New Roman" w:cs="Times New Roman"/>
@@ -2977,15 +2951,15 @@
         <w:lastRenderedPageBreak/>
         <w:t>The Home Scree</w:t>
       </w:r>
-      <w:bookmarkEnd w:id="24"/>
       <w:bookmarkEnd w:id="25"/>
+      <w:bookmarkEnd w:id="26"/>
       <w:r>
         <w:rPr>
           <w:rFonts w:ascii="Times New Roman" w:hAnsi="Times New Roman" w:cs="Times New Roman"/>
         </w:rPr>
         <w:t>n</w:t>
       </w:r>
-      <w:bookmarkEnd w:id="26"/>
+      <w:bookmarkEnd w:id="27"/>
     </w:p>
     <w:p>
       <w:pPr>
@@ -3073,20 +3047,20 @@
           <w:rFonts w:ascii="Times New Roman" w:hAnsi="Times New Roman" w:cs="Times New Roman"/>
         </w:rPr>
       </w:pPr>
-      <w:bookmarkStart w:id="27" w:name="_Toc418084424"/>
-      <w:bookmarkStart w:id="28" w:name="_Toc418537572"/>
-      <w:bookmarkStart w:id="29" w:name="_Toc418538021"/>
-      <w:bookmarkStart w:id="30" w:name="_Toc418538156"/>
+      <w:bookmarkStart w:id="28" w:name="_Toc418084424"/>
+      <w:bookmarkStart w:id="29" w:name="_Toc418537572"/>
+      <w:bookmarkStart w:id="30" w:name="_Toc418538021"/>
+      <w:bookmarkStart w:id="31" w:name="_Toc418597694"/>
       <w:r>
         <w:rPr>
           <w:rFonts w:ascii="Times New Roman" w:hAnsi="Times New Roman" w:cs="Times New Roman"/>
         </w:rPr>
         <w:t>Creating a Final Examination Schedule</w:t>
       </w:r>
-      <w:bookmarkEnd w:id="27"/>
       <w:bookmarkEnd w:id="28"/>
       <w:bookmarkEnd w:id="29"/>
       <w:bookmarkEnd w:id="30"/>
+      <w:bookmarkEnd w:id="31"/>
     </w:p>
     <w:p>
       <w:pPr>
@@ -3109,7 +3083,7 @@
           <w:i/>
         </w:rPr>
       </w:pPr>
-      <w:bookmarkStart w:id="31" w:name="_Toc418084425"/>
+      <w:bookmarkStart w:id="32" w:name="_Toc418084425"/>
       <w:r>
         <w:rPr>
           <w:rFonts w:ascii="Times New Roman" w:hAnsi="Times New Roman" w:cs="Times New Roman"/>
@@ -3117,9 +3091,9 @@
         </w:rPr>
         <w:tab/>
       </w:r>
-      <w:bookmarkStart w:id="32" w:name="_Toc418537573"/>
-      <w:bookmarkStart w:id="33" w:name="_Toc418538022"/>
-      <w:bookmarkStart w:id="34" w:name="_Toc418538157"/>
+      <w:bookmarkStart w:id="33" w:name="_Toc418537573"/>
+      <w:bookmarkStart w:id="34" w:name="_Toc418538022"/>
+      <w:bookmarkStart w:id="35" w:name="_Toc418597695"/>
       <w:r>
         <w:rPr>
           <w:rFonts w:ascii="Times New Roman" w:hAnsi="Times New Roman" w:cs="Times New Roman"/>
@@ -3127,10 +3101,10 @@
         </w:rPr>
         <w:t>Step 1:  Enter Time Constraints of Schedule</w:t>
       </w:r>
-      <w:bookmarkEnd w:id="31"/>
       <w:bookmarkEnd w:id="32"/>
       <w:bookmarkEnd w:id="33"/>
       <w:bookmarkEnd w:id="34"/>
+      <w:bookmarkEnd w:id="35"/>
     </w:p>
     <w:p>
       <w:pPr>
@@ -3162,7 +3136,7 @@
         </w:rPr>
         <w:t xml:space="preserve"> that L.I.F.E.S. adheres to ISO 8601 24-hour standards.</w:t>
       </w:r>
-      <w:bookmarkStart w:id="35" w:name="_Toc418084426"/>
+      <w:bookmarkStart w:id="36" w:name="_Toc418084426"/>
     </w:p>
     <w:p>
       <w:pPr>
@@ -3256,19 +3230,19 @@
         </w:rPr>
         <w:tab/>
       </w:r>
-      <w:bookmarkStart w:id="36" w:name="_Toc418537574"/>
-      <w:bookmarkStart w:id="37" w:name="_Toc418538023"/>
-      <w:bookmarkStart w:id="38" w:name="_Toc418538158"/>
+      <w:bookmarkStart w:id="37" w:name="_Toc418537574"/>
+      <w:bookmarkStart w:id="38" w:name="_Toc418538023"/>
+      <w:bookmarkStart w:id="39" w:name="_Toc418597696"/>
       <w:r>
         <w:rPr>
           <w:rFonts w:ascii="Times New Roman" w:hAnsi="Times New Roman" w:cs="Times New Roman"/>
         </w:rPr>
         <w:t>Number of days</w:t>
       </w:r>
-      <w:bookmarkEnd w:id="35"/>
       <w:bookmarkEnd w:id="36"/>
       <w:bookmarkEnd w:id="37"/>
       <w:bookmarkEnd w:id="38"/>
+      <w:bookmarkEnd w:id="39"/>
     </w:p>
     <w:p>
       <w:pPr>
@@ -3335,7 +3309,7 @@
           <w:rFonts w:ascii="Times New Roman" w:hAnsi="Times New Roman" w:cs="Times New Roman"/>
         </w:rPr>
       </w:pPr>
-      <w:bookmarkStart w:id="39" w:name="_Toc418084427"/>
+      <w:bookmarkStart w:id="40" w:name="_Toc418084427"/>
       <w:r>
         <w:rPr>
           <w:rFonts w:ascii="Times New Roman" w:hAnsi="Times New Roman" w:cs="Times New Roman"/>
@@ -3348,19 +3322,19 @@
         </w:rPr>
         <w:tab/>
       </w:r>
-      <w:bookmarkStart w:id="40" w:name="_Toc418537575"/>
-      <w:bookmarkStart w:id="41" w:name="_Toc418538024"/>
-      <w:bookmarkStart w:id="42" w:name="_Toc418538159"/>
+      <w:bookmarkStart w:id="41" w:name="_Toc418537575"/>
+      <w:bookmarkStart w:id="42" w:name="_Toc418538024"/>
+      <w:bookmarkStart w:id="43" w:name="_Toc418597697"/>
       <w:r>
         <w:rPr>
           <w:rFonts w:ascii="Times New Roman" w:hAnsi="Times New Roman" w:cs="Times New Roman"/>
         </w:rPr>
         <w:t>Beginning Time of the First Day</w:t>
       </w:r>
-      <w:bookmarkEnd w:id="39"/>
       <w:bookmarkEnd w:id="40"/>
       <w:bookmarkEnd w:id="41"/>
       <w:bookmarkEnd w:id="42"/>
+      <w:bookmarkEnd w:id="43"/>
     </w:p>
     <w:p>
       <w:pPr>
@@ -3408,7 +3382,7 @@
           <w:rFonts w:ascii="Times New Roman" w:hAnsi="Times New Roman" w:cs="Times New Roman"/>
         </w:rPr>
       </w:pPr>
-      <w:bookmarkStart w:id="43" w:name="_Toc418084428"/>
+      <w:bookmarkStart w:id="44" w:name="_Toc418084428"/>
       <w:r>
         <w:rPr>
           <w:rFonts w:ascii="Times New Roman" w:hAnsi="Times New Roman" w:cs="Times New Roman"/>
@@ -3421,25 +3395,25 @@
         </w:rPr>
         <w:tab/>
       </w:r>
-      <w:bookmarkStart w:id="44" w:name="_Toc418537576"/>
-      <w:bookmarkStart w:id="45" w:name="_Toc418538025"/>
-      <w:bookmarkStart w:id="46" w:name="_Toc418538160"/>
+      <w:bookmarkStart w:id="45" w:name="_Toc418537576"/>
+      <w:bookmarkStart w:id="46" w:name="_Toc418538025"/>
+      <w:bookmarkStart w:id="47" w:name="_Toc418597698"/>
       <w:r>
         <w:rPr>
           <w:rFonts w:ascii="Times New Roman" w:hAnsi="Times New Roman" w:cs="Times New Roman"/>
         </w:rPr>
         <w:t>Length of Time for Each Exam</w:t>
       </w:r>
-      <w:bookmarkEnd w:id="43"/>
+      <w:bookmarkEnd w:id="44"/>
       <w:r>
         <w:rPr>
           <w:rFonts w:ascii="Times New Roman" w:hAnsi="Times New Roman" w:cs="Times New Roman"/>
         </w:rPr>
         <w:t xml:space="preserve"> (in minutes)</w:t>
       </w:r>
-      <w:bookmarkEnd w:id="44"/>
       <w:bookmarkEnd w:id="45"/>
       <w:bookmarkEnd w:id="46"/>
+      <w:bookmarkEnd w:id="47"/>
     </w:p>
     <w:p>
       <w:pPr>
@@ -3487,7 +3461,7 @@
           <w:rFonts w:ascii="Times New Roman" w:hAnsi="Times New Roman" w:cs="Times New Roman"/>
         </w:rPr>
       </w:pPr>
-      <w:bookmarkStart w:id="47" w:name="_Toc418084429"/>
+      <w:bookmarkStart w:id="48" w:name="_Toc418084429"/>
       <w:r>
         <w:rPr>
           <w:rFonts w:ascii="Times New Roman" w:hAnsi="Times New Roman" w:cs="Times New Roman"/>
@@ -3500,25 +3474,25 @@
         </w:rPr>
         <w:tab/>
       </w:r>
-      <w:bookmarkStart w:id="48" w:name="_Toc418537577"/>
-      <w:bookmarkStart w:id="49" w:name="_Toc418538026"/>
-      <w:bookmarkStart w:id="50" w:name="_Toc418538161"/>
+      <w:bookmarkStart w:id="49" w:name="_Toc418537577"/>
+      <w:bookmarkStart w:id="50" w:name="_Toc418538026"/>
+      <w:bookmarkStart w:id="51" w:name="_Toc418597699"/>
       <w:r>
         <w:rPr>
           <w:rFonts w:ascii="Times New Roman" w:hAnsi="Times New Roman" w:cs="Times New Roman"/>
         </w:rPr>
         <w:t>Length of Time between Exams</w:t>
       </w:r>
-      <w:bookmarkEnd w:id="47"/>
+      <w:bookmarkEnd w:id="48"/>
       <w:r>
         <w:rPr>
           <w:rFonts w:ascii="Times New Roman" w:hAnsi="Times New Roman" w:cs="Times New Roman"/>
         </w:rPr>
         <w:t xml:space="preserve"> (in minutes)</w:t>
       </w:r>
-      <w:bookmarkEnd w:id="48"/>
       <w:bookmarkEnd w:id="49"/>
       <w:bookmarkEnd w:id="50"/>
+      <w:bookmarkEnd w:id="51"/>
     </w:p>
     <w:p>
       <w:pPr>
@@ -3547,7 +3521,7 @@
           <w:rFonts w:ascii="Times New Roman" w:hAnsi="Times New Roman" w:cs="Times New Roman"/>
         </w:rPr>
       </w:pPr>
-      <w:bookmarkStart w:id="51" w:name="_Toc418084430"/>
+      <w:bookmarkStart w:id="52" w:name="_Toc418084430"/>
       <w:r>
         <w:rPr>
           <w:rFonts w:ascii="Times New Roman" w:hAnsi="Times New Roman" w:cs="Times New Roman"/>
@@ -3560,25 +3534,25 @@
         </w:rPr>
         <w:tab/>
       </w:r>
-      <w:bookmarkStart w:id="52" w:name="_Toc418537578"/>
-      <w:bookmarkStart w:id="53" w:name="_Toc418538027"/>
-      <w:bookmarkStart w:id="54" w:name="_Toc418538162"/>
+      <w:bookmarkStart w:id="53" w:name="_Toc418537578"/>
+      <w:bookmarkStart w:id="54" w:name="_Toc418538027"/>
+      <w:bookmarkStart w:id="55" w:name="_Toc418597700"/>
       <w:r>
         <w:rPr>
           <w:rFonts w:ascii="Times New Roman" w:hAnsi="Times New Roman" w:cs="Times New Roman"/>
         </w:rPr>
         <w:t>Length of time for a lunch period</w:t>
       </w:r>
-      <w:bookmarkEnd w:id="51"/>
+      <w:bookmarkEnd w:id="52"/>
       <w:r>
         <w:rPr>
           <w:rFonts w:ascii="Times New Roman" w:hAnsi="Times New Roman" w:cs="Times New Roman"/>
         </w:rPr>
         <w:t xml:space="preserve"> (in minutes)</w:t>
       </w:r>
-      <w:bookmarkEnd w:id="52"/>
       <w:bookmarkEnd w:id="53"/>
       <w:bookmarkEnd w:id="54"/>
+      <w:bookmarkEnd w:id="55"/>
     </w:p>
     <w:p>
       <w:pPr>
@@ -3612,7 +3586,7 @@
           <w:szCs w:val="26"/>
         </w:rPr>
       </w:pPr>
-      <w:bookmarkStart w:id="55" w:name="_Toc418084431"/>
+      <w:bookmarkStart w:id="56" w:name="_Toc418084431"/>
       <w:r>
         <w:rPr>
           <w:rFonts w:ascii="Times New Roman" w:hAnsi="Times New Roman" w:cs="Times New Roman"/>
@@ -3629,9 +3603,9 @@
           <w:i/>
         </w:rPr>
       </w:pPr>
-      <w:bookmarkStart w:id="56" w:name="_Toc418537579"/>
-      <w:bookmarkStart w:id="57" w:name="_Toc418538028"/>
-      <w:bookmarkStart w:id="58" w:name="_Toc418538163"/>
+      <w:bookmarkStart w:id="57" w:name="_Toc418537579"/>
+      <w:bookmarkStart w:id="58" w:name="_Toc418538028"/>
+      <w:bookmarkStart w:id="59" w:name="_Toc418597701"/>
       <w:r>
         <w:rPr>
           <w:rFonts w:ascii="Times New Roman" w:hAnsi="Times New Roman" w:cs="Times New Roman"/>
@@ -3647,10 +3621,10 @@
         </w:rPr>
         <w:t>Entering an Enrollment File</w:t>
       </w:r>
-      <w:bookmarkEnd w:id="55"/>
       <w:bookmarkEnd w:id="56"/>
       <w:bookmarkEnd w:id="57"/>
       <w:bookmarkEnd w:id="58"/>
+      <w:bookmarkEnd w:id="59"/>
     </w:p>
     <w:p>
       <w:pPr>
@@ -3730,7 +3704,7 @@
           <w:szCs w:val="24"/>
         </w:rPr>
       </w:pPr>
-      <w:bookmarkStart w:id="59" w:name="_Toc418084432"/>
+      <w:bookmarkStart w:id="60" w:name="_Toc418084432"/>
       <w:r>
         <w:rPr>
           <w:rFonts w:ascii="Times New Roman" w:hAnsi="Times New Roman" w:cs="Times New Roman"/>
@@ -3748,9 +3722,9 @@
           <w:i/>
         </w:rPr>
       </w:pPr>
-      <w:bookmarkStart w:id="60" w:name="_Toc418537580"/>
-      <w:bookmarkStart w:id="61" w:name="_Toc418538029"/>
-      <w:bookmarkStart w:id="62" w:name="_Toc418538164"/>
+      <w:bookmarkStart w:id="61" w:name="_Toc418537580"/>
+      <w:bookmarkStart w:id="62" w:name="_Toc418538029"/>
+      <w:bookmarkStart w:id="63" w:name="_Toc418597702"/>
       <w:r>
         <w:rPr>
           <w:rFonts w:ascii="Times New Roman" w:hAnsi="Times New Roman" w:cs="Times New Roman"/>
@@ -3765,7 +3739,7 @@
         </w:rPr>
         <w:t>Actually Running the Schedule</w:t>
       </w:r>
-      <w:bookmarkEnd w:id="59"/>
+      <w:bookmarkEnd w:id="60"/>
       <w:r>
         <w:rPr>
           <w:rFonts w:ascii="Times New Roman" w:hAnsi="Times New Roman" w:cs="Times New Roman"/>
@@ -3773,9 +3747,9 @@
         </w:rPr>
         <w:t>r</w:t>
       </w:r>
-      <w:bookmarkEnd w:id="60"/>
       <w:bookmarkEnd w:id="61"/>
       <w:bookmarkEnd w:id="62"/>
+      <w:bookmarkEnd w:id="63"/>
     </w:p>
     <w:p>
       <w:pPr>
@@ -3799,10 +3773,10 @@
           <w:i/>
         </w:rPr>
       </w:pPr>
-      <w:bookmarkStart w:id="63" w:name="_Toc418084433"/>
-      <w:bookmarkStart w:id="64" w:name="_Toc418537581"/>
-      <w:bookmarkStart w:id="65" w:name="_Toc418538030"/>
-      <w:bookmarkStart w:id="66" w:name="_Toc418538165"/>
+      <w:bookmarkStart w:id="64" w:name="_Toc418084433"/>
+      <w:bookmarkStart w:id="65" w:name="_Toc418537581"/>
+      <w:bookmarkStart w:id="66" w:name="_Toc418538030"/>
+      <w:bookmarkStart w:id="67" w:name="_Toc418597703"/>
       <w:r>
         <w:rPr>
           <w:rFonts w:ascii="Times New Roman" w:hAnsi="Times New Roman" w:cs="Times New Roman"/>
@@ -3817,10 +3791,10 @@
         </w:rPr>
         <w:t>Rescheduling</w:t>
       </w:r>
-      <w:bookmarkEnd w:id="63"/>
       <w:bookmarkEnd w:id="64"/>
       <w:bookmarkEnd w:id="65"/>
       <w:bookmarkEnd w:id="66"/>
+      <w:bookmarkEnd w:id="67"/>
     </w:p>
     <w:p>
       <w:pPr>
@@ -3843,10 +3817,10 @@
           <w:i/>
         </w:rPr>
       </w:pPr>
-      <w:bookmarkStart w:id="67" w:name="_Toc418084434"/>
-      <w:bookmarkStart w:id="68" w:name="_Toc418537582"/>
-      <w:bookmarkStart w:id="69" w:name="_Toc418538031"/>
-      <w:bookmarkStart w:id="70" w:name="_Toc418538166"/>
+      <w:bookmarkStart w:id="68" w:name="_Toc418084434"/>
+      <w:bookmarkStart w:id="69" w:name="_Toc418537582"/>
+      <w:bookmarkStart w:id="70" w:name="_Toc418538031"/>
+      <w:bookmarkStart w:id="71" w:name="_Toc418597704"/>
       <w:r>
         <w:rPr>
           <w:rFonts w:ascii="Times New Roman" w:hAnsi="Times New Roman" w:cs="Times New Roman"/>
@@ -3854,8 +3828,6 @@
         </w:rPr>
         <w:t xml:space="preserve">Step 5: </w:t>
       </w:r>
-      <w:bookmarkStart w:id="71" w:name="_GoBack"/>
-      <w:bookmarkEnd w:id="71"/>
       <w:r>
         <w:rPr>
           <w:rFonts w:ascii="Times New Roman" w:hAnsi="Times New Roman" w:cs="Times New Roman"/>
@@ -3863,7 +3835,7 @@
         </w:rPr>
         <w:t>Modifying a Schedule That Was Generat</w:t>
       </w:r>
-      <w:bookmarkEnd w:id="67"/>
+      <w:bookmarkEnd w:id="68"/>
       <w:r>
         <w:rPr>
           <w:rFonts w:ascii="Times New Roman" w:hAnsi="Times New Roman" w:cs="Times New Roman"/>
@@ -3871,36 +3843,18 @@
         </w:rPr>
         <w:t>ed</w:t>
       </w:r>
-      <w:bookmarkEnd w:id="68"/>
       <w:bookmarkEnd w:id="69"/>
       <w:bookmarkEnd w:id="70"/>
+      <w:bookmarkEnd w:id="71"/>
     </w:p>
     <w:p>
       <w:pPr>
-        <w:rPr>
-          <w:rFonts w:ascii="Times New Roman" w:hAnsi="Times New Roman" w:cs="Times New Roman"/>
-          <w:sz w:val="24"/>
-          <w:szCs w:val="24"/>
-        </w:rPr>
-      </w:pPr>
-      <w:r>
         <w:rPr>
           <w:rFonts w:ascii="Times New Roman" w:hAnsi="Times New Roman" w:cs="Times New Roman"/>
           <w:sz w:val="24"/>
           <w:szCs w:val="24"/>
           <w:highlight w:val="yellow"/>
         </w:rPr>
-        <w:t>INSERT SWAP SCREEN SHOT</w:t>
-      </w:r>
-    </w:p>
-    <w:p>
-      <w:pPr>
-        <w:rPr>
-          <w:rFonts w:ascii="Times New Roman" w:hAnsi="Times New Roman" w:cs="Times New Roman"/>
-          <w:sz w:val="24"/>
-          <w:szCs w:val="24"/>
-          <w:highlight w:val="yellow"/>
-        </w:rPr>
       </w:pPr>
       <w:r>
         <w:rPr>
@@ -3927,7 +3881,7 @@
       <w:bookmarkStart w:id="72" w:name="_Toc418084435"/>
       <w:bookmarkStart w:id="73" w:name="_Toc418537583"/>
       <w:bookmarkStart w:id="74" w:name="_Toc418538032"/>
-      <w:bookmarkStart w:id="75" w:name="_Toc418538167"/>
+      <w:bookmarkStart w:id="75" w:name="_Toc418597705"/>
       <w:r>
         <w:rPr>
           <w:rFonts w:ascii="Times New Roman" w:hAnsi="Times New Roman" w:cs="Times New Roman"/>
@@ -5775,7 +5729,7 @@
 </file>
 
 <file path=customXml/itemProps2.xml><?xml version="1.0" encoding="utf-8"?>
-<ds:datastoreItem xmlns:ds="http://schemas.openxmlformats.org/officeDocument/2006/customXml" ds:itemID="{F0C86DE0-152D-4D66-8705-6C2EA4006F17}">
+<ds:datastoreItem xmlns:ds="http://schemas.openxmlformats.org/officeDocument/2006/customXml" ds:itemID="{AEFB0304-8901-4B58-8729-BD9C70C0D628}">
   <ds:schemaRefs>
     <ds:schemaRef ds:uri="http://schemas.openxmlformats.org/officeDocument/2006/bibliography"/>
   </ds:schemaRefs>

</xml_diff>